<commit_message>
Automatic gears&ranges; modName isPrefix
- choose right gear and range if both are automatic; avoid paradox
up/down shifts
- new option isPrefix for tag configFile
</commit_message>
<xml_diff>
--- a/Documentation/Beschreibung.docx
+++ b/Documentation/Beschreibung.docx
@@ -75,7 +75,7 @@
         <w:rPr>
           <w:lang w:val="de-DE"/>
         </w:rPr>
-        <w:t>2</w:t>
+        <w:t>3</w:t>
       </w:r>
       <w:r>
         <w:rPr>
@@ -89,7 +89,13 @@
           <w:lang w:val="de-DE"/>
         </w:rPr>
         <w:tab/>
-        <w:t>Landwirtschafts-Simulator 2015 Patch 1.2</w:t>
+        <w:t>Landwirt</w:t>
+      </w:r>
+      <w:r>
+        <w:rPr>
+          <w:lang w:val="de-DE"/>
+        </w:rPr>
+        <w:t>schafts-Simulator 2015 Patch 1.3</w:t>
       </w:r>
     </w:p>
     <w:p>
@@ -2403,7 +2409,6 @@
           <w:rFonts w:eastAsia="Times New Roman"/>
           <w:lang w:val="de-DE"/>
         </w:rPr>
-        <w:lastRenderedPageBreak/>
         <w:t>Beschreibung</w:t>
       </w:r>
       <w:bookmarkEnd w:id="0"/>
@@ -2479,6 +2484,62 @@
     </w:p>
     <w:p>
       <w:pPr>
+        <w:rPr>
+          <w:lang w:val="de-DE"/>
+        </w:rPr>
+      </w:pPr>
+      <w:r>
+        <w:rPr>
+          <w:lang w:val="de-DE"/>
+        </w:rPr>
+        <w:t>Neu in Version 1.3 sind der AllAuto- und der ECO-Modus. Im ECO-Modus steht zwar das maximale Drehmoment, aber nur 90% der Leistung zur Verfügung. Im ECO-Modus ist die Drehzahl bei eingeschalteter Zapfwelle niedriger (50% anstatt 75%) und es wird etwas schneller hoch geschaltet. Im AllAuto</w:t>
+      </w:r>
+      <w:r>
+        <w:rPr>
+          <w:lang w:val="de-DE"/>
+        </w:rPr>
+        <w:t>-Modus</w:t>
+      </w:r>
+      <w:r>
+        <w:rPr>
+          <w:lang w:val="de-DE"/>
+        </w:rPr>
+        <w:t xml:space="preserve"> werden Gänge, Gruppen (nur erstes Gruppengetriebe) und Kupplung automatisch gesteuert. In diesem Modus fährt auch der Helfer mit dem Getriebe des </w:t>
+      </w:r>
+      <w:r>
+        <w:rPr>
+          <w:lang w:val="de-DE"/>
+        </w:rPr>
+        <w:t>GearboxAddon</w:t>
+      </w:r>
+      <w:r>
+        <w:rPr>
+          <w:lang w:val="de-DE"/>
+        </w:rPr>
+        <w:t>s.</w:t>
+      </w:r>
+      <w:r>
+        <w:rPr>
+          <w:lang w:val="de-DE"/>
+        </w:rPr>
+        <w:t xml:space="preserve"> Schließlich gibt es in Version 1.3 eine andere Steuerung für die manuelle Kupplung mit nur noch einer Taste. Diese teilautomatische Kupplung richtet sich vor allem an Lenkradfahrer, da ein echtes Kupplungspedal in LS15 nicht richtig unterstütz wird.</w:t>
+      </w:r>
+    </w:p>
+    <w:p>
+      <w:pPr>
+        <w:rPr>
+          <w:lang w:val="de-DE"/>
+        </w:rPr>
+      </w:pPr>
+      <w:r>
+        <w:rPr>
+          <w:lang w:val="de-DE"/>
+        </w:rPr>
+        <w:t>Ab Version 1.3 wird LS15 Patch 1.3 vorausgesetzt.</w:t>
+      </w:r>
+    </w:p>
+    <w:p>
+      <w:pPr>
         <w:pStyle w:val="Heading1"/>
         <w:rPr>
           <w:lang w:val="de-DE"/>
@@ -2509,7 +2570,15 @@
         <w:rPr>
           <w:lang w:val="de-DE"/>
         </w:rPr>
-        <w:t>s Tempomaten. Aber es wird schnell klar, dass man mit ein oder zwei Tasten nicht auskommen wird.</w:t>
+        <w:t>s Tempomaten. Aber es wird schnell klar, dass man mit ein oder zwei Tasten nicht auskommen w</w:t>
+      </w:r>
+      <w:bookmarkStart w:id="2" w:name="_GoBack"/>
+      <w:bookmarkEnd w:id="2"/>
+      <w:r>
+        <w:rPr>
+          <w:lang w:val="de-DE"/>
+        </w:rPr>
+        <w:t>ird.</w:t>
       </w:r>
     </w:p>
     <w:p>
@@ -2654,7 +2723,6 @@
         <w:rPr>
           <w:noProof/>
         </w:rPr>
-        <w:lastRenderedPageBreak/>
         <w:drawing>
           <wp:inline distT="0" distB="0" distL="0" distR="0" wp14:anchorId="6470314B" wp14:editId="3F1FEFA0">
             <wp:extent cx="3027600" cy="2008800"/>
@@ -2702,11 +2770,11 @@
       <w:pPr>
         <w:pStyle w:val="Heading2"/>
       </w:pPr>
-      <w:bookmarkStart w:id="2" w:name="_Toc414520069"/>
+      <w:bookmarkStart w:id="3" w:name="_Toc414520069"/>
       <w:r>
         <w:t>Einfache Tasten</w:t>
       </w:r>
-      <w:bookmarkEnd w:id="2"/>
+      <w:bookmarkEnd w:id="3"/>
     </w:p>
     <w:p>
       <w:pPr>
@@ -3040,12 +3108,11 @@
       <w:pPr>
         <w:pStyle w:val="Heading2"/>
       </w:pPr>
-      <w:bookmarkStart w:id="3" w:name="_Toc414520070"/>
-      <w:r>
-        <w:lastRenderedPageBreak/>
+      <w:bookmarkStart w:id="4" w:name="_Toc414520070"/>
+      <w:r>
         <w:t>Mit der rechten Umschalttaste</w:t>
       </w:r>
-      <w:bookmarkEnd w:id="3"/>
+      <w:bookmarkEnd w:id="4"/>
     </w:p>
     <w:p>
       <w:pPr>
@@ -3274,11 +3341,11 @@
       <w:pPr>
         <w:pStyle w:val="Heading2"/>
       </w:pPr>
-      <w:bookmarkStart w:id="4" w:name="_Toc414520071"/>
+      <w:bookmarkStart w:id="5" w:name="_Toc414520071"/>
       <w:r>
         <w:t>Weitere nicht zugeordnete Tasten</w:t>
       </w:r>
-      <w:bookmarkEnd w:id="4"/>
+      <w:bookmarkEnd w:id="5"/>
     </w:p>
     <w:p>
       <w:pPr>
@@ -3454,8 +3521,6 @@
       <w:r>
         <w:t>5</w:t>
       </w:r>
-      <w:bookmarkStart w:id="5" w:name="_GoBack"/>
-      <w:bookmarkEnd w:id="5"/>
       <w:r>
         <w:t xml:space="preserve"> (mrGearboxMogliGEARR)</w:t>
       </w:r>
@@ -3523,7 +3588,6 @@
       </w:pPr>
       <w:bookmarkStart w:id="6" w:name="_Toc414520072"/>
       <w:r>
-        <w:lastRenderedPageBreak/>
         <w:t>Tempomat</w:t>
       </w:r>
       <w:bookmarkEnd w:id="6"/>
@@ -3784,11 +3848,13 @@
         <w:pStyle w:val="Heading4"/>
         <w:rPr>
           <w:rFonts w:eastAsia="Times New Roman"/>
+          <w:lang w:val="de-DE"/>
         </w:rPr>
       </w:pPr>
       <w:r>
         <w:rPr>
           <w:rFonts w:eastAsia="Times New Roman"/>
+          <w:lang w:val="de-DE"/>
         </w:rPr>
         <w:t xml:space="preserve">Deutz Agrostar 6.61 </w:t>
       </w:r>
@@ -3862,7 +3928,6 @@
         <w:rPr>
           <w:lang w:val="de-DE"/>
         </w:rPr>
-        <w:lastRenderedPageBreak/>
         <w:t>48 Vor- und 12 Rückwärtsgänge</w:t>
       </w:r>
     </w:p>
@@ -4528,7 +4593,6 @@
         <w:rPr>
           <w:rFonts w:eastAsia="Times New Roman"/>
         </w:rPr>
-        <w:lastRenderedPageBreak/>
         <w:t>Case IH Quadtrac 620</w:t>
       </w:r>
     </w:p>
@@ -5175,7 +5239,6 @@
         <w:rPr>
           <w:lang w:val="de-DE"/>
         </w:rPr>
-        <w:lastRenderedPageBreak/>
         <w:t>10 Vor- und 5 Rückwärtsgänge</w:t>
       </w:r>
     </w:p>
@@ -5686,7 +5749,6 @@
         <w:rPr>
           <w:lang w:val="de-DE"/>
         </w:rPr>
-        <w:lastRenderedPageBreak/>
         <w:t>12 Vor- und Rückwärtsgänge</w:t>
       </w:r>
     </w:p>
@@ -6219,7 +6281,6 @@
         <w:pStyle w:val="Heading4"/>
       </w:pPr>
       <w:r>
-        <w:lastRenderedPageBreak/>
         <w:t>New Holland T4.75</w:t>
       </w:r>
     </w:p>
@@ -6759,7 +6820,6 @@
       </w:pPr>
       <w:bookmarkStart w:id="12" w:name="_Toc414520078"/>
       <w:r>
-        <w:lastRenderedPageBreak/>
         <w:t>Stufenlose Getriebe in Version 1.1</w:t>
       </w:r>
       <w:bookmarkEnd w:id="12"/>
@@ -7256,7 +7316,6 @@
         <w:rPr>
           <w:lang w:val="de-DE"/>
         </w:rPr>
-        <w:lastRenderedPageBreak/>
         <w:t>Stufenloses Getriebe mit zwei Geschwindigkeitsbereichen (heavy duty, transport)</w:t>
       </w:r>
     </w:p>
@@ -10652,7 +10711,6 @@
         <w:rPr>
           <w:lang w:val="de-DE"/>
         </w:rPr>
-        <w:lastRenderedPageBreak/>
         <w:t>torqueFactor: (1.1182) / Umrechnungsfaktor von realen Drehmomentwerten zur Angleichung an Giants Werte. Die Nennleistung des Traktor sollte bei der Giants-Standardkurve bei 72% des maximalen Drehmoments anliegen. Leider ist die Standardkurve hier aber nicht ganz korrekt, da bei 86% der Nenndrehzahl noch 88% des maximalen Drehmoments anliegen. Hier läge dann die Maximalleistung des Traktors, und wäre 5% über der Nennleistung. Das findet man zwar bei moderneren Traktoren. Die werden dann aber auch oft mit der Maximalleistung beworben. Außerdem beachtet Giants leider nirgends den Wirkungsgrad des Getriebes. (im AddOn 94%) Damit ergibt sich dieser Faktor als 0.86 * 0.88 / ( 0.72 * 0.94 )</w:t>
       </w:r>
     </w:p>
@@ -11264,7 +11322,6 @@
         <w:rPr>
           <w:lang w:val="de-DE"/>
         </w:rPr>
-        <w:lastRenderedPageBreak/>
         <w:t>speedLimiter</w:t>
       </w:r>
       <w:r>
@@ -11962,7 +12019,6 @@
         <w:rPr>
           <w:lang w:val="de-DE"/>
         </w:rPr>
-        <w:lastRenderedPageBreak/>
         <w:t>reverseReset</w:t>
       </w:r>
       <w:r>
@@ -12486,7 +12542,6 @@
         <w:rPr>
           <w:lang w:val="de-DE"/>
         </w:rPr>
-        <w:lastRenderedPageBreak/>
         <w:t>rpm</w:t>
       </w:r>
       <w:r>
@@ -13169,7 +13224,6 @@
         <w:rPr>
           <w:lang w:val="de-DE"/>
         </w:rPr>
-        <w:lastRenderedPageBreak/>
         <w:t>self:</w:t>
       </w:r>
       <w:r>
@@ -14152,7 +14206,6 @@
         <w:rPr>
           <w:lang w:val="de-DE"/>
         </w:rPr>
-        <w:lastRenderedPageBreak/>
         <w:t xml:space="preserve">Parameter vom Typ Boolean </w:t>
       </w:r>
       <w:r>
@@ -14904,7 +14957,6 @@
       </w:pPr>
       <w:bookmarkStart w:id="28" w:name="_Toc414520093"/>
       <w:r>
-        <w:lastRenderedPageBreak/>
         <w:t xml:space="preserve">Mehrere Konfiguration zum selben </w:t>
       </w:r>
       <w:r>
@@ -15427,7 +15479,7 @@
 
 <file path=word/numbering.xml><?xml version="1.0" encoding="utf-8"?>
 <w:numbering xmlns:wpc="http://schemas.microsoft.com/office/word/2010/wordprocessingCanvas" xmlns:mc="http://schemas.openxmlformats.org/markup-compatibility/2006" xmlns:o="urn:schemas-microsoft-com:office:office" xmlns:r="http://schemas.openxmlformats.org/officeDocument/2006/relationships" xmlns:m="http://schemas.openxmlformats.org/officeDocument/2006/math" xmlns:v="urn:schemas-microsoft-com:vml" xmlns:wp14="http://schemas.microsoft.com/office/word/2010/wordprocessingDrawing" xmlns:wp="http://schemas.openxmlformats.org/drawingml/2006/wordprocessingDrawing" xmlns:w10="urn:schemas-microsoft-com:office:word" xmlns:w="http://schemas.openxmlformats.org/wordprocessingml/2006/main" xmlns:w14="http://schemas.microsoft.com/office/word/2010/wordml" xmlns:w15="http://schemas.microsoft.com/office/word/2012/wordml" xmlns:wpg="http://schemas.microsoft.com/office/word/2010/wordprocessingGroup" xmlns:wpi="http://schemas.microsoft.com/office/word/2010/wordprocessingInk" xmlns:wne="http://schemas.microsoft.com/office/word/2006/wordml" xmlns:wps="http://schemas.microsoft.com/office/word/2010/wordprocessingShape" mc:Ignorable="w14 w15 wp14">
-  <w:abstractNum w:abstractNumId="0">
+  <w:abstractNum w:abstractNumId="0" w15:restartNumberingAfterBreak="0">
     <w:nsid w:val="FFFFFF89"/>
     <w:multiLevelType w:val="singleLevel"/>
     <w:tmpl w:val="A888D5A8"/>
@@ -15448,7 +15500,7 @@
       </w:rPr>
     </w:lvl>
   </w:abstractNum>
-  <w:abstractNum w:abstractNumId="1">
+  <w:abstractNum w:abstractNumId="1" w15:restartNumberingAfterBreak="0">
     <w:nsid w:val="01F12EB3"/>
     <w:multiLevelType w:val="multilevel"/>
     <w:tmpl w:val="A4862CA6"/>
@@ -15597,7 +15649,7 @@
       </w:rPr>
     </w:lvl>
   </w:abstractNum>
-  <w:abstractNum w:abstractNumId="2">
+  <w:abstractNum w:abstractNumId="2" w15:restartNumberingAfterBreak="0">
     <w:nsid w:val="05942291"/>
     <w:multiLevelType w:val="hybridMultilevel"/>
     <w:tmpl w:val="84066B3C"/>
@@ -15710,7 +15762,7 @@
       </w:rPr>
     </w:lvl>
   </w:abstractNum>
-  <w:abstractNum w:abstractNumId="3">
+  <w:abstractNum w:abstractNumId="3" w15:restartNumberingAfterBreak="0">
     <w:nsid w:val="08B64F25"/>
     <w:multiLevelType w:val="hybridMultilevel"/>
     <w:tmpl w:val="E6F62B3A"/>
@@ -15823,7 +15875,7 @@
       </w:rPr>
     </w:lvl>
   </w:abstractNum>
-  <w:abstractNum w:abstractNumId="4">
+  <w:abstractNum w:abstractNumId="4" w15:restartNumberingAfterBreak="0">
     <w:nsid w:val="0FEB4DD4"/>
     <w:multiLevelType w:val="hybridMultilevel"/>
     <w:tmpl w:val="23D878AC"/>
@@ -15936,7 +15988,7 @@
       </w:rPr>
     </w:lvl>
   </w:abstractNum>
-  <w:abstractNum w:abstractNumId="5">
+  <w:abstractNum w:abstractNumId="5" w15:restartNumberingAfterBreak="0">
     <w:nsid w:val="1152308B"/>
     <w:multiLevelType w:val="hybridMultilevel"/>
     <w:tmpl w:val="F698D18A"/>
@@ -16049,7 +16101,7 @@
       </w:rPr>
     </w:lvl>
   </w:abstractNum>
-  <w:abstractNum w:abstractNumId="6">
+  <w:abstractNum w:abstractNumId="6" w15:restartNumberingAfterBreak="0">
     <w:nsid w:val="11841DF7"/>
     <w:multiLevelType w:val="hybridMultilevel"/>
     <w:tmpl w:val="A63CFB2A"/>
@@ -16135,7 +16187,7 @@
       </w:pPr>
     </w:lvl>
   </w:abstractNum>
-  <w:abstractNum w:abstractNumId="7">
+  <w:abstractNum w:abstractNumId="7" w15:restartNumberingAfterBreak="0">
     <w:nsid w:val="17CA4CB8"/>
     <w:multiLevelType w:val="hybridMultilevel"/>
     <w:tmpl w:val="FB16FE8E"/>
@@ -16248,7 +16300,7 @@
       </w:rPr>
     </w:lvl>
   </w:abstractNum>
-  <w:abstractNum w:abstractNumId="8">
+  <w:abstractNum w:abstractNumId="8" w15:restartNumberingAfterBreak="0">
     <w:nsid w:val="19AA3670"/>
     <w:multiLevelType w:val="hybridMultilevel"/>
     <w:tmpl w:val="2874479C"/>
@@ -16361,7 +16413,7 @@
       </w:rPr>
     </w:lvl>
   </w:abstractNum>
-  <w:abstractNum w:abstractNumId="9">
+  <w:abstractNum w:abstractNumId="9" w15:restartNumberingAfterBreak="0">
     <w:nsid w:val="1D336D22"/>
     <w:multiLevelType w:val="hybridMultilevel"/>
     <w:tmpl w:val="70749428"/>
@@ -16474,7 +16526,7 @@
       </w:rPr>
     </w:lvl>
   </w:abstractNum>
-  <w:abstractNum w:abstractNumId="10">
+  <w:abstractNum w:abstractNumId="10" w15:restartNumberingAfterBreak="0">
     <w:nsid w:val="1DAD2A13"/>
     <w:multiLevelType w:val="hybridMultilevel"/>
     <w:tmpl w:val="872C191E"/>
@@ -16587,7 +16639,7 @@
       </w:rPr>
     </w:lvl>
   </w:abstractNum>
-  <w:abstractNum w:abstractNumId="11">
+  <w:abstractNum w:abstractNumId="11" w15:restartNumberingAfterBreak="0">
     <w:nsid w:val="1E8048D9"/>
     <w:multiLevelType w:val="hybridMultilevel"/>
     <w:tmpl w:val="D804BFC0"/>
@@ -16700,7 +16752,7 @@
       </w:rPr>
     </w:lvl>
   </w:abstractNum>
-  <w:abstractNum w:abstractNumId="12">
+  <w:abstractNum w:abstractNumId="12" w15:restartNumberingAfterBreak="0">
     <w:nsid w:val="20EA7985"/>
     <w:multiLevelType w:val="hybridMultilevel"/>
     <w:tmpl w:val="6EB20240"/>
@@ -16813,7 +16865,7 @@
       </w:rPr>
     </w:lvl>
   </w:abstractNum>
-  <w:abstractNum w:abstractNumId="13">
+  <w:abstractNum w:abstractNumId="13" w15:restartNumberingAfterBreak="0">
     <w:nsid w:val="296377FF"/>
     <w:multiLevelType w:val="hybridMultilevel"/>
     <w:tmpl w:val="ABAEB60C"/>
@@ -16926,7 +16978,7 @@
       </w:rPr>
     </w:lvl>
   </w:abstractNum>
-  <w:abstractNum w:abstractNumId="14">
+  <w:abstractNum w:abstractNumId="14" w15:restartNumberingAfterBreak="0">
     <w:nsid w:val="299C72E2"/>
     <w:multiLevelType w:val="hybridMultilevel"/>
     <w:tmpl w:val="33EE7A52"/>
@@ -17039,7 +17091,7 @@
       </w:rPr>
     </w:lvl>
   </w:abstractNum>
-  <w:abstractNum w:abstractNumId="15">
+  <w:abstractNum w:abstractNumId="15" w15:restartNumberingAfterBreak="0">
     <w:nsid w:val="2B9822E4"/>
     <w:multiLevelType w:val="hybridMultilevel"/>
     <w:tmpl w:val="6960FA30"/>
@@ -17152,7 +17204,7 @@
       </w:rPr>
     </w:lvl>
   </w:abstractNum>
-  <w:abstractNum w:abstractNumId="16">
+  <w:abstractNum w:abstractNumId="16" w15:restartNumberingAfterBreak="0">
     <w:nsid w:val="2D345B7F"/>
     <w:multiLevelType w:val="hybridMultilevel"/>
     <w:tmpl w:val="A6D2469A"/>
@@ -17265,7 +17317,7 @@
       </w:rPr>
     </w:lvl>
   </w:abstractNum>
-  <w:abstractNum w:abstractNumId="17">
+  <w:abstractNum w:abstractNumId="17" w15:restartNumberingAfterBreak="0">
     <w:nsid w:val="2D821896"/>
     <w:multiLevelType w:val="hybridMultilevel"/>
     <w:tmpl w:val="B7D28E56"/>
@@ -17378,7 +17430,7 @@
       </w:rPr>
     </w:lvl>
   </w:abstractNum>
-  <w:abstractNum w:abstractNumId="18">
+  <w:abstractNum w:abstractNumId="18" w15:restartNumberingAfterBreak="0">
     <w:nsid w:val="30FF6ACA"/>
     <w:multiLevelType w:val="hybridMultilevel"/>
     <w:tmpl w:val="4E184980"/>
@@ -17491,7 +17543,7 @@
       </w:rPr>
     </w:lvl>
   </w:abstractNum>
-  <w:abstractNum w:abstractNumId="19">
+  <w:abstractNum w:abstractNumId="19" w15:restartNumberingAfterBreak="0">
     <w:nsid w:val="3565179C"/>
     <w:multiLevelType w:val="hybridMultilevel"/>
     <w:tmpl w:val="CF12922E"/>
@@ -17604,7 +17656,7 @@
       </w:rPr>
     </w:lvl>
   </w:abstractNum>
-  <w:abstractNum w:abstractNumId="20">
+  <w:abstractNum w:abstractNumId="20" w15:restartNumberingAfterBreak="0">
     <w:nsid w:val="36B85EB6"/>
     <w:multiLevelType w:val="hybridMultilevel"/>
     <w:tmpl w:val="7F206E12"/>
@@ -17717,7 +17769,7 @@
       </w:rPr>
     </w:lvl>
   </w:abstractNum>
-  <w:abstractNum w:abstractNumId="21">
+  <w:abstractNum w:abstractNumId="21" w15:restartNumberingAfterBreak="0">
     <w:nsid w:val="37E20F19"/>
     <w:multiLevelType w:val="multilevel"/>
     <w:tmpl w:val="C7628B64"/>
@@ -17866,7 +17918,7 @@
       </w:rPr>
     </w:lvl>
   </w:abstractNum>
-  <w:abstractNum w:abstractNumId="22">
+  <w:abstractNum w:abstractNumId="22" w15:restartNumberingAfterBreak="0">
     <w:nsid w:val="396764E8"/>
     <w:multiLevelType w:val="hybridMultilevel"/>
     <w:tmpl w:val="A3DA5576"/>
@@ -17979,7 +18031,7 @@
       </w:rPr>
     </w:lvl>
   </w:abstractNum>
-  <w:abstractNum w:abstractNumId="23">
+  <w:abstractNum w:abstractNumId="23" w15:restartNumberingAfterBreak="0">
     <w:nsid w:val="3AB31967"/>
     <w:multiLevelType w:val="hybridMultilevel"/>
     <w:tmpl w:val="4D30B6DA"/>
@@ -18092,7 +18144,7 @@
       </w:rPr>
     </w:lvl>
   </w:abstractNum>
-  <w:abstractNum w:abstractNumId="24">
+  <w:abstractNum w:abstractNumId="24" w15:restartNumberingAfterBreak="0">
     <w:nsid w:val="3B642042"/>
     <w:multiLevelType w:val="hybridMultilevel"/>
     <w:tmpl w:val="99A84B3C"/>
@@ -18205,7 +18257,7 @@
       </w:rPr>
     </w:lvl>
   </w:abstractNum>
-  <w:abstractNum w:abstractNumId="25">
+  <w:abstractNum w:abstractNumId="25" w15:restartNumberingAfterBreak="0">
     <w:nsid w:val="3BAE52E8"/>
     <w:multiLevelType w:val="hybridMultilevel"/>
     <w:tmpl w:val="CBE6EC86"/>
@@ -18318,7 +18370,7 @@
       </w:rPr>
     </w:lvl>
   </w:abstractNum>
-  <w:abstractNum w:abstractNumId="26">
+  <w:abstractNum w:abstractNumId="26" w15:restartNumberingAfterBreak="0">
     <w:nsid w:val="4D092406"/>
     <w:multiLevelType w:val="hybridMultilevel"/>
     <w:tmpl w:val="7D9EB830"/>
@@ -18431,7 +18483,7 @@
       </w:rPr>
     </w:lvl>
   </w:abstractNum>
-  <w:abstractNum w:abstractNumId="27">
+  <w:abstractNum w:abstractNumId="27" w15:restartNumberingAfterBreak="0">
     <w:nsid w:val="51365584"/>
     <w:multiLevelType w:val="hybridMultilevel"/>
     <w:tmpl w:val="DCD6A5B2"/>
@@ -18544,7 +18596,7 @@
       </w:rPr>
     </w:lvl>
   </w:abstractNum>
-  <w:abstractNum w:abstractNumId="28">
+  <w:abstractNum w:abstractNumId="28" w15:restartNumberingAfterBreak="0">
     <w:nsid w:val="531923F5"/>
     <w:multiLevelType w:val="hybridMultilevel"/>
     <w:tmpl w:val="399ED9C4"/>
@@ -18657,7 +18709,7 @@
       </w:rPr>
     </w:lvl>
   </w:abstractNum>
-  <w:abstractNum w:abstractNumId="29">
+  <w:abstractNum w:abstractNumId="29" w15:restartNumberingAfterBreak="0">
     <w:nsid w:val="53192E35"/>
     <w:multiLevelType w:val="multilevel"/>
     <w:tmpl w:val="B4A48F4A"/>
@@ -18806,7 +18858,7 @@
       </w:rPr>
     </w:lvl>
   </w:abstractNum>
-  <w:abstractNum w:abstractNumId="30">
+  <w:abstractNum w:abstractNumId="30" w15:restartNumberingAfterBreak="0">
     <w:nsid w:val="53787699"/>
     <w:multiLevelType w:val="hybridMultilevel"/>
     <w:tmpl w:val="590C8414"/>
@@ -18919,7 +18971,7 @@
       </w:rPr>
     </w:lvl>
   </w:abstractNum>
-  <w:abstractNum w:abstractNumId="31">
+  <w:abstractNum w:abstractNumId="31" w15:restartNumberingAfterBreak="0">
     <w:nsid w:val="57077FF0"/>
     <w:multiLevelType w:val="hybridMultilevel"/>
     <w:tmpl w:val="AD36A51C"/>
@@ -19032,7 +19084,7 @@
       </w:rPr>
     </w:lvl>
   </w:abstractNum>
-  <w:abstractNum w:abstractNumId="32">
+  <w:abstractNum w:abstractNumId="32" w15:restartNumberingAfterBreak="0">
     <w:nsid w:val="5A164DCA"/>
     <w:multiLevelType w:val="hybridMultilevel"/>
     <w:tmpl w:val="F14A5440"/>
@@ -19145,7 +19197,7 @@
       </w:rPr>
     </w:lvl>
   </w:abstractNum>
-  <w:abstractNum w:abstractNumId="33">
+  <w:abstractNum w:abstractNumId="33" w15:restartNumberingAfterBreak="0">
     <w:nsid w:val="5DCC1358"/>
     <w:multiLevelType w:val="hybridMultilevel"/>
     <w:tmpl w:val="A212F6E8"/>
@@ -19258,7 +19310,7 @@
       </w:rPr>
     </w:lvl>
   </w:abstractNum>
-  <w:abstractNum w:abstractNumId="34">
+  <w:abstractNum w:abstractNumId="34" w15:restartNumberingAfterBreak="0">
     <w:nsid w:val="5F841A7E"/>
     <w:multiLevelType w:val="hybridMultilevel"/>
     <w:tmpl w:val="960CC2B6"/>
@@ -19371,7 +19423,7 @@
       </w:rPr>
     </w:lvl>
   </w:abstractNum>
-  <w:abstractNum w:abstractNumId="35">
+  <w:abstractNum w:abstractNumId="35" w15:restartNumberingAfterBreak="0">
     <w:nsid w:val="5FE340AB"/>
     <w:multiLevelType w:val="hybridMultilevel"/>
     <w:tmpl w:val="69544392"/>
@@ -19484,7 +19536,7 @@
       </w:rPr>
     </w:lvl>
   </w:abstractNum>
-  <w:abstractNum w:abstractNumId="36">
+  <w:abstractNum w:abstractNumId="36" w15:restartNumberingAfterBreak="0">
     <w:nsid w:val="63DA6A2C"/>
     <w:multiLevelType w:val="hybridMultilevel"/>
     <w:tmpl w:val="D910FC70"/>
@@ -19597,7 +19649,7 @@
       </w:rPr>
     </w:lvl>
   </w:abstractNum>
-  <w:abstractNum w:abstractNumId="37">
+  <w:abstractNum w:abstractNumId="37" w15:restartNumberingAfterBreak="0">
     <w:nsid w:val="64B94F7C"/>
     <w:multiLevelType w:val="hybridMultilevel"/>
     <w:tmpl w:val="A3406A2A"/>
@@ -19686,7 +19738,7 @@
       </w:pPr>
     </w:lvl>
   </w:abstractNum>
-  <w:abstractNum w:abstractNumId="38">
+  <w:abstractNum w:abstractNumId="38" w15:restartNumberingAfterBreak="0">
     <w:nsid w:val="65570CAA"/>
     <w:multiLevelType w:val="hybridMultilevel"/>
     <w:tmpl w:val="617667CA"/>
@@ -19799,7 +19851,7 @@
       </w:rPr>
     </w:lvl>
   </w:abstractNum>
-  <w:abstractNum w:abstractNumId="39">
+  <w:abstractNum w:abstractNumId="39" w15:restartNumberingAfterBreak="0">
     <w:nsid w:val="71116F73"/>
     <w:multiLevelType w:val="multilevel"/>
     <w:tmpl w:val="9E78F6DA"/>
@@ -19948,7 +20000,7 @@
       </w:rPr>
     </w:lvl>
   </w:abstractNum>
-  <w:abstractNum w:abstractNumId="40">
+  <w:abstractNum w:abstractNumId="40" w15:restartNumberingAfterBreak="0">
     <w:nsid w:val="73682547"/>
     <w:multiLevelType w:val="hybridMultilevel"/>
     <w:tmpl w:val="D6983E90"/>
@@ -20061,7 +20113,7 @@
       </w:rPr>
     </w:lvl>
   </w:abstractNum>
-  <w:abstractNum w:abstractNumId="41">
+  <w:abstractNum w:abstractNumId="41" w15:restartNumberingAfterBreak="0">
     <w:nsid w:val="78106116"/>
     <w:multiLevelType w:val="hybridMultilevel"/>
     <w:tmpl w:val="B2749240"/>
@@ -20174,7 +20226,7 @@
       </w:rPr>
     </w:lvl>
   </w:abstractNum>
-  <w:abstractNum w:abstractNumId="42">
+  <w:abstractNum w:abstractNumId="42" w15:restartNumberingAfterBreak="0">
     <w:nsid w:val="7A9E49BD"/>
     <w:multiLevelType w:val="hybridMultilevel"/>
     <w:tmpl w:val="1EFE693E"/>
@@ -20287,7 +20339,7 @@
       </w:rPr>
     </w:lvl>
   </w:abstractNum>
-  <w:abstractNum w:abstractNumId="43">
+  <w:abstractNum w:abstractNumId="43" w15:restartNumberingAfterBreak="0">
     <w:nsid w:val="7D9D334C"/>
     <w:multiLevelType w:val="hybridMultilevel"/>
     <w:tmpl w:val="505C68D6"/>
@@ -21581,7 +21633,7 @@
 </file>
 
 <file path=customXml/itemProps1.xml><?xml version="1.0" encoding="utf-8"?>
-<ds:datastoreItem xmlns:ds="http://schemas.openxmlformats.org/officeDocument/2006/customXml" ds:itemID="{6EDFA666-78C4-495A-951D-2083059204D0}">
+<ds:datastoreItem xmlns:ds="http://schemas.openxmlformats.org/officeDocument/2006/customXml" ds:itemID="{79F64D3F-07B2-4853-99B6-33D4B2ACC9CC}">
   <ds:schemaRefs>
     <ds:schemaRef ds:uri="http://schemas.openxmlformats.org/officeDocument/2006/bibliography"/>
   </ds:schemaRefs>

</xml_diff>

<commit_message>
keepSpeed => reduced autoRotateBackSpeed
</commit_message>
<xml_diff>
--- a/Documentation/Beschreibung.docx
+++ b/Documentation/Beschreibung.docx
@@ -233,27 +233,34 @@
             <w:rPr>
               <w:rFonts w:eastAsiaTheme="minorEastAsia"/>
               <w:noProof/>
+              <w:sz w:val="22"/>
+              <w:lang w:val="en-US"/>
             </w:rPr>
           </w:pPr>
           <w:r>
+            <w:rPr>
+              <w:sz w:val="18"/>
+            </w:rPr>
             <w:fldChar w:fldCharType="begin"/>
           </w:r>
           <w:r>
             <w:rPr>
-              <w:lang w:val="de-DE"/>
+              <w:sz w:val="18"/>
             </w:rPr>
             <w:instrText xml:space="preserve"> TOC \o "1-3" \h \z \u </w:instrText>
           </w:r>
           <w:r>
+            <w:rPr>
+              <w:sz w:val="18"/>
+            </w:rPr>
             <w:fldChar w:fldCharType="separate"/>
           </w:r>
-          <w:hyperlink w:anchor="_Toc414520067" w:history="1">
+          <w:hyperlink w:anchor="_Toc430879220" w:history="1">
             <w:r>
               <w:rPr>
                 <w:rStyle w:val="Hyperlink"/>
                 <w:rFonts w:eastAsia="Times New Roman"/>
                 <w:noProof/>
-                <w:lang w:val="de-DE"/>
               </w:rPr>
               <w:t>Beschreibung</w:t>
             </w:r>
@@ -276,7 +283,7 @@
                 <w:noProof/>
                 <w:webHidden/>
               </w:rPr>
-              <w:instrText xml:space="preserve"> PAGEREF _Toc414520067 \h </w:instrText>
+              <w:instrText xml:space="preserve"> PAGEREF _Toc430879220 \h </w:instrText>
             </w:r>
             <w:r>
               <w:rPr>
@@ -296,7 +303,7 @@
                 <w:noProof/>
                 <w:webHidden/>
               </w:rPr>
-              <w:t>3</w:t>
+              <w:t>2</w:t>
             </w:r>
             <w:r>
               <w:rPr>
@@ -316,14 +323,15 @@
             <w:rPr>
               <w:rFonts w:eastAsiaTheme="minorEastAsia"/>
               <w:noProof/>
+              <w:sz w:val="22"/>
+              <w:lang w:val="en-US"/>
             </w:rPr>
           </w:pPr>
-          <w:hyperlink w:anchor="_Toc414520068" w:history="1">
+          <w:hyperlink w:anchor="_Toc430879221" w:history="1">
             <w:r>
               <w:rPr>
                 <w:rStyle w:val="Hyperlink"/>
                 <w:noProof/>
-                <w:lang w:val="de-DE"/>
               </w:rPr>
               <w:t>Tastaturbelegung</w:t>
             </w:r>
@@ -346,7 +354,7 @@
                 <w:noProof/>
                 <w:webHidden/>
               </w:rPr>
-              <w:instrText xml:space="preserve"> PAGEREF _Toc414520068 \h </w:instrText>
+              <w:instrText xml:space="preserve"> PAGEREF _Toc430879221 \h </w:instrText>
             </w:r>
             <w:r>
               <w:rPr>
@@ -386,9 +394,11 @@
             <w:rPr>
               <w:rFonts w:eastAsiaTheme="minorEastAsia"/>
               <w:noProof/>
+              <w:sz w:val="22"/>
+              <w:lang w:val="en-US"/>
             </w:rPr>
           </w:pPr>
-          <w:hyperlink w:anchor="_Toc414520069" w:history="1">
+          <w:hyperlink w:anchor="_Toc430879222" w:history="1">
             <w:r>
               <w:rPr>
                 <w:rStyle w:val="Hyperlink"/>
@@ -415,7 +425,7 @@
                 <w:noProof/>
                 <w:webHidden/>
               </w:rPr>
-              <w:instrText xml:space="preserve"> PAGEREF _Toc414520069 \h </w:instrText>
+              <w:instrText xml:space="preserve"> PAGEREF _Toc430879222 \h </w:instrText>
             </w:r>
             <w:r>
               <w:rPr>
@@ -455,9 +465,11 @@
             <w:rPr>
               <w:rFonts w:eastAsiaTheme="minorEastAsia"/>
               <w:noProof/>
+              <w:sz w:val="22"/>
+              <w:lang w:val="en-US"/>
             </w:rPr>
           </w:pPr>
-          <w:hyperlink w:anchor="_Toc414520070" w:history="1">
+          <w:hyperlink w:anchor="_Toc430879223" w:history="1">
             <w:r>
               <w:rPr>
                 <w:rStyle w:val="Hyperlink"/>
@@ -484,7 +496,7 @@
                 <w:noProof/>
                 <w:webHidden/>
               </w:rPr>
-              <w:instrText xml:space="preserve"> PAGEREF _Toc414520070 \h </w:instrText>
+              <w:instrText xml:space="preserve"> PAGEREF _Toc430879223 \h </w:instrText>
             </w:r>
             <w:r>
               <w:rPr>
@@ -524,9 +536,11 @@
             <w:rPr>
               <w:rFonts w:eastAsiaTheme="minorEastAsia"/>
               <w:noProof/>
+              <w:sz w:val="22"/>
+              <w:lang w:val="en-US"/>
             </w:rPr>
           </w:pPr>
-          <w:hyperlink w:anchor="_Toc414520071" w:history="1">
+          <w:hyperlink w:anchor="_Toc430879224" w:history="1">
             <w:r>
               <w:rPr>
                 <w:rStyle w:val="Hyperlink"/>
@@ -553,7 +567,7 @@
                 <w:noProof/>
                 <w:webHidden/>
               </w:rPr>
-              <w:instrText xml:space="preserve"> PAGEREF _Toc414520071 \h </w:instrText>
+              <w:instrText xml:space="preserve"> PAGEREF _Toc430879224 \h </w:instrText>
             </w:r>
             <w:r>
               <w:rPr>
@@ -573,7 +587,7 @@
                 <w:noProof/>
                 <w:webHidden/>
               </w:rPr>
-              <w:t>5</w:t>
+              <w:t>6</w:t>
             </w:r>
             <w:r>
               <w:rPr>
@@ -593,9 +607,11 @@
             <w:rPr>
               <w:rFonts w:eastAsiaTheme="minorEastAsia"/>
               <w:noProof/>
+              <w:sz w:val="22"/>
+              <w:lang w:val="en-US"/>
             </w:rPr>
           </w:pPr>
-          <w:hyperlink w:anchor="_Toc414520072" w:history="1">
+          <w:hyperlink w:anchor="_Toc430879225" w:history="1">
             <w:r>
               <w:rPr>
                 <w:rStyle w:val="Hyperlink"/>
@@ -622,7 +638,7 @@
                 <w:noProof/>
                 <w:webHidden/>
               </w:rPr>
-              <w:instrText xml:space="preserve"> PAGEREF _Toc414520072 \h </w:instrText>
+              <w:instrText xml:space="preserve"> PAGEREF _Toc430879225 \h </w:instrText>
             </w:r>
             <w:r>
               <w:rPr>
@@ -662,14 +678,15 @@
             <w:rPr>
               <w:rFonts w:eastAsiaTheme="minorEastAsia"/>
               <w:noProof/>
+              <w:sz w:val="22"/>
+              <w:lang w:val="en-US"/>
             </w:rPr>
           </w:pPr>
-          <w:hyperlink w:anchor="_Toc414520073" w:history="1">
+          <w:hyperlink w:anchor="_Toc430879226" w:history="1">
             <w:r>
               <w:rPr>
                 <w:rStyle w:val="Hyperlink"/>
                 <w:noProof/>
-                <w:lang w:val="de-DE"/>
               </w:rPr>
               <w:t>Helfer und Courseplay</w:t>
             </w:r>
@@ -692,7 +709,7 @@
                 <w:noProof/>
                 <w:webHidden/>
               </w:rPr>
-              <w:instrText xml:space="preserve"> PAGEREF _Toc414520073 \h </w:instrText>
+              <w:instrText xml:space="preserve"> PAGEREF _Toc430879226 \h </w:instrText>
             </w:r>
             <w:r>
               <w:rPr>
@@ -732,14 +749,157 @@
             <w:rPr>
               <w:rFonts w:eastAsiaTheme="minorEastAsia"/>
               <w:noProof/>
+              <w:sz w:val="22"/>
+              <w:lang w:val="en-US"/>
             </w:rPr>
           </w:pPr>
-          <w:hyperlink w:anchor="_Toc414520074" w:history="1">
+          <w:hyperlink w:anchor="_Toc430879227" w:history="1">
             <w:r>
               <w:rPr>
                 <w:rStyle w:val="Hyperlink"/>
                 <w:noProof/>
-                <w:lang w:val="de-DE"/>
+              </w:rPr>
+              <w:t>Mähdrescher und Feldhäcksler</w:t>
+            </w:r>
+            <w:r>
+              <w:rPr>
+                <w:noProof/>
+                <w:webHidden/>
+              </w:rPr>
+              <w:tab/>
+            </w:r>
+            <w:r>
+              <w:rPr>
+                <w:noProof/>
+                <w:webHidden/>
+              </w:rPr>
+              <w:fldChar w:fldCharType="begin"/>
+            </w:r>
+            <w:r>
+              <w:rPr>
+                <w:noProof/>
+                <w:webHidden/>
+              </w:rPr>
+              <w:instrText xml:space="preserve"> PAGEREF _Toc430879227 \h </w:instrText>
+            </w:r>
+            <w:r>
+              <w:rPr>
+                <w:noProof/>
+                <w:webHidden/>
+              </w:rPr>
+            </w:r>
+            <w:r>
+              <w:rPr>
+                <w:noProof/>
+                <w:webHidden/>
+              </w:rPr>
+              <w:fldChar w:fldCharType="separate"/>
+            </w:r>
+            <w:r>
+              <w:rPr>
+                <w:noProof/>
+                <w:webHidden/>
+              </w:rPr>
+              <w:t>7</w:t>
+            </w:r>
+            <w:r>
+              <w:rPr>
+                <w:noProof/>
+                <w:webHidden/>
+              </w:rPr>
+              <w:fldChar w:fldCharType="end"/>
+            </w:r>
+          </w:hyperlink>
+        </w:p>
+        <w:p>
+          <w:pPr>
+            <w:pStyle w:val="TOC1"/>
+            <w:tabs>
+              <w:tab w:val="right" w:leader="dot" w:pos="9396"/>
+            </w:tabs>
+            <w:rPr>
+              <w:rFonts w:eastAsiaTheme="minorEastAsia"/>
+              <w:noProof/>
+              <w:sz w:val="22"/>
+              <w:lang w:val="en-US"/>
+            </w:rPr>
+          </w:pPr>
+          <w:hyperlink w:anchor="_Toc430879228" w:history="1">
+            <w:r>
+              <w:rPr>
+                <w:rStyle w:val="Hyperlink"/>
+                <w:noProof/>
+              </w:rPr>
+              <w:t>ECO-Modus und realistischer Kraftstoffverbrauch</w:t>
+            </w:r>
+            <w:r>
+              <w:rPr>
+                <w:noProof/>
+                <w:webHidden/>
+              </w:rPr>
+              <w:tab/>
+            </w:r>
+            <w:r>
+              <w:rPr>
+                <w:noProof/>
+                <w:webHidden/>
+              </w:rPr>
+              <w:fldChar w:fldCharType="begin"/>
+            </w:r>
+            <w:r>
+              <w:rPr>
+                <w:noProof/>
+                <w:webHidden/>
+              </w:rPr>
+              <w:instrText xml:space="preserve"> PAGEREF _Toc430879228 \h </w:instrText>
+            </w:r>
+            <w:r>
+              <w:rPr>
+                <w:noProof/>
+                <w:webHidden/>
+              </w:rPr>
+            </w:r>
+            <w:r>
+              <w:rPr>
+                <w:noProof/>
+                <w:webHidden/>
+              </w:rPr>
+              <w:fldChar w:fldCharType="separate"/>
+            </w:r>
+            <w:r>
+              <w:rPr>
+                <w:noProof/>
+                <w:webHidden/>
+              </w:rPr>
+              <w:t>7</w:t>
+            </w:r>
+            <w:r>
+              <w:rPr>
+                <w:noProof/>
+                <w:webHidden/>
+              </w:rPr>
+              <w:fldChar w:fldCharType="end"/>
+            </w:r>
+          </w:hyperlink>
+        </w:p>
+        <w:p>
+          <w:pPr>
+            <w:pStyle w:val="TOC1"/>
+            <w:tabs>
+              <w:tab w:val="right" w:leader="dot" w:pos="9396"/>
+            </w:tabs>
+            <w:rPr>
+              <w:rFonts w:eastAsiaTheme="minorEastAsia"/>
+              <w:noProof/>
+              <w:sz w:val="22"/>
+              <w:lang w:val="en-US"/>
+            </w:rPr>
+          </w:pPr>
+          <w:hyperlink w:anchor="_Toc430879229" w:history="1">
+            <w:r>
+              <w:rPr>
+                <w:rStyle w:val="Hyperlink"/>
+                <w:noProof/>
               </w:rPr>
               <w:t>Konfigurierte Fahrzeuge</w:t>
             </w:r>
@@ -762,7 +922,7 @@
                 <w:noProof/>
                 <w:webHidden/>
               </w:rPr>
-              <w:instrText xml:space="preserve"> PAGEREF _Toc414520074 \h </w:instrText>
+              <w:instrText xml:space="preserve"> PAGEREF _Toc430879229 \h </w:instrText>
             </w:r>
             <w:r>
               <w:rPr>
@@ -782,7 +942,7 @@
                 <w:noProof/>
                 <w:webHidden/>
               </w:rPr>
-              <w:t>6</w:t>
+              <w:t>7</w:t>
             </w:r>
             <w:r>
               <w:rPr>
@@ -802,9 +962,11 @@
             <w:rPr>
               <w:rFonts w:eastAsiaTheme="minorEastAsia"/>
               <w:noProof/>
+              <w:sz w:val="22"/>
+              <w:lang w:val="en-US"/>
             </w:rPr>
           </w:pPr>
-          <w:hyperlink w:anchor="_Toc414520075" w:history="1">
+          <w:hyperlink w:anchor="_Toc430879230" w:history="1">
             <w:r>
               <w:rPr>
                 <w:rStyle w:val="Hyperlink"/>
@@ -831,7 +993,7 @@
                 <w:noProof/>
                 <w:webHidden/>
               </w:rPr>
-              <w:instrText xml:space="preserve"> PAGEREF _Toc414520075 \h </w:instrText>
+              <w:instrText xml:space="preserve"> PAGEREF _Toc430879230 \h </w:instrText>
             </w:r>
             <w:r>
               <w:rPr>
@@ -851,7 +1013,7 @@
                 <w:noProof/>
                 <w:webHidden/>
               </w:rPr>
-              <w:t>6</w:t>
+              <w:t>7</w:t>
             </w:r>
             <w:r>
               <w:rPr>
@@ -871,9 +1033,11 @@
             <w:rPr>
               <w:rFonts w:eastAsiaTheme="minorEastAsia"/>
               <w:noProof/>
+              <w:sz w:val="22"/>
+              <w:lang w:val="en-US"/>
             </w:rPr>
           </w:pPr>
-          <w:hyperlink w:anchor="_Toc414520076" w:history="1">
+          <w:hyperlink w:anchor="_Toc430879231" w:history="1">
             <w:r>
               <w:rPr>
                 <w:rStyle w:val="Hyperlink"/>
@@ -900,7 +1064,7 @@
                 <w:noProof/>
                 <w:webHidden/>
               </w:rPr>
-              <w:instrText xml:space="preserve"> PAGEREF _Toc414520076 \h </w:instrText>
+              <w:instrText xml:space="preserve"> PAGEREF _Toc430879231 \h </w:instrText>
             </w:r>
             <w:r>
               <w:rPr>
@@ -940,9 +1104,11 @@
             <w:rPr>
               <w:rFonts w:eastAsiaTheme="minorEastAsia"/>
               <w:noProof/>
+              <w:sz w:val="22"/>
+              <w:lang w:val="en-US"/>
             </w:rPr>
           </w:pPr>
-          <w:hyperlink w:anchor="_Toc414520077" w:history="1">
+          <w:hyperlink w:anchor="_Toc430879232" w:history="1">
             <w:r>
               <w:rPr>
                 <w:rStyle w:val="Hyperlink"/>
@@ -969,7 +1135,7 @@
                 <w:noProof/>
                 <w:webHidden/>
               </w:rPr>
-              <w:instrText xml:space="preserve"> PAGEREF _Toc414520077 \h </w:instrText>
+              <w:instrText xml:space="preserve"> PAGEREF _Toc430879232 \h </w:instrText>
             </w:r>
             <w:r>
               <w:rPr>
@@ -1009,9 +1175,11 @@
             <w:rPr>
               <w:rFonts w:eastAsiaTheme="minorEastAsia"/>
               <w:noProof/>
+              <w:sz w:val="22"/>
+              <w:lang w:val="en-US"/>
             </w:rPr>
           </w:pPr>
-          <w:hyperlink w:anchor="_Toc414520078" w:history="1">
+          <w:hyperlink w:anchor="_Toc430879233" w:history="1">
             <w:r>
               <w:rPr>
                 <w:rStyle w:val="Hyperlink"/>
@@ -1038,7 +1206,7 @@
                 <w:noProof/>
                 <w:webHidden/>
               </w:rPr>
-              <w:instrText xml:space="preserve"> PAGEREF _Toc414520078 \h </w:instrText>
+              <w:instrText xml:space="preserve"> PAGEREF _Toc430879233 \h </w:instrText>
             </w:r>
             <w:r>
               <w:rPr>
@@ -1078,14 +1246,15 @@
             <w:rPr>
               <w:rFonts w:eastAsiaTheme="minorEastAsia"/>
               <w:noProof/>
+              <w:sz w:val="22"/>
+              <w:lang w:val="en-US"/>
             </w:rPr>
           </w:pPr>
-          <w:hyperlink w:anchor="_Toc414520079" w:history="1">
+          <w:hyperlink w:anchor="_Toc430879234" w:history="1">
             <w:r>
               <w:rPr>
                 <w:rStyle w:val="Hyperlink"/>
                 <w:noProof/>
-                <w:lang w:val="de-DE"/>
               </w:rPr>
               <w:t>Eigene Konfigurationen</w:t>
             </w:r>
@@ -1108,7 +1277,7 @@
                 <w:noProof/>
                 <w:webHidden/>
               </w:rPr>
-              <w:instrText xml:space="preserve"> PAGEREF _Toc414520079 \h </w:instrText>
+              <w:instrText xml:space="preserve"> PAGEREF _Toc430879234 \h </w:instrText>
             </w:r>
             <w:r>
               <w:rPr>
@@ -1148,9 +1317,11 @@
             <w:rPr>
               <w:rFonts w:eastAsiaTheme="minorEastAsia"/>
               <w:noProof/>
+              <w:sz w:val="22"/>
+              <w:lang w:val="en-US"/>
             </w:rPr>
           </w:pPr>
-          <w:hyperlink w:anchor="_Toc414520080" w:history="1">
+          <w:hyperlink w:anchor="_Toc430879235" w:history="1">
             <w:r>
               <w:rPr>
                 <w:rStyle w:val="Hyperlink"/>
@@ -1177,7 +1348,7 @@
                 <w:noProof/>
                 <w:webHidden/>
               </w:rPr>
-              <w:instrText xml:space="preserve"> PAGEREF _Toc414520080 \h </w:instrText>
+              <w:instrText xml:space="preserve"> PAGEREF _Toc430879235 \h </w:instrText>
             </w:r>
             <w:r>
               <w:rPr>
@@ -1197,7 +1368,7 @@
                 <w:noProof/>
                 <w:webHidden/>
               </w:rPr>
-              <w:t>13</w:t>
+              <w:t>14</w:t>
             </w:r>
             <w:r>
               <w:rPr>
@@ -1217,9 +1388,11 @@
             <w:rPr>
               <w:rFonts w:eastAsiaTheme="minorEastAsia"/>
               <w:noProof/>
+              <w:sz w:val="22"/>
+              <w:lang w:val="en-US"/>
             </w:rPr>
           </w:pPr>
-          <w:hyperlink w:anchor="_Toc414520081" w:history="1">
+          <w:hyperlink w:anchor="_Toc430879236" w:history="1">
             <w:r>
               <w:rPr>
                 <w:rStyle w:val="Hyperlink"/>
@@ -1246,7 +1419,7 @@
                 <w:noProof/>
                 <w:webHidden/>
               </w:rPr>
-              <w:instrText xml:space="preserve"> PAGEREF _Toc414520081 \h </w:instrText>
+              <w:instrText xml:space="preserve"> PAGEREF _Toc430879236 \h </w:instrText>
             </w:r>
             <w:r>
               <w:rPr>
@@ -1266,7 +1439,7 @@
                 <w:noProof/>
                 <w:webHidden/>
               </w:rPr>
-              <w:t>13</w:t>
+              <w:t>14</w:t>
             </w:r>
             <w:r>
               <w:rPr>
@@ -1286,9 +1459,11 @@
             <w:rPr>
               <w:rFonts w:eastAsiaTheme="minorEastAsia"/>
               <w:noProof/>
+              <w:sz w:val="22"/>
+              <w:lang w:val="en-US"/>
             </w:rPr>
           </w:pPr>
-          <w:hyperlink w:anchor="_Toc414520082" w:history="1">
+          <w:hyperlink w:anchor="_Toc430879237" w:history="1">
             <w:r>
               <w:rPr>
                 <w:rStyle w:val="Hyperlink"/>
@@ -1315,7 +1490,7 @@
                 <w:noProof/>
                 <w:webHidden/>
               </w:rPr>
-              <w:instrText xml:space="preserve"> PAGEREF _Toc414520082 \h </w:instrText>
+              <w:instrText xml:space="preserve"> PAGEREF _Toc430879237 \h </w:instrText>
             </w:r>
             <w:r>
               <w:rPr>
@@ -1335,7 +1510,7 @@
                 <w:noProof/>
                 <w:webHidden/>
               </w:rPr>
-              <w:t>14</w:t>
+              <w:t>15</w:t>
             </w:r>
             <w:r>
               <w:rPr>
@@ -1355,9 +1530,11 @@
             <w:rPr>
               <w:rFonts w:eastAsiaTheme="minorEastAsia"/>
               <w:noProof/>
+              <w:sz w:val="22"/>
+              <w:lang w:val="en-US"/>
             </w:rPr>
           </w:pPr>
-          <w:hyperlink w:anchor="_Toc414520083" w:history="1">
+          <w:hyperlink w:anchor="_Toc430879238" w:history="1">
             <w:r>
               <w:rPr>
                 <w:rStyle w:val="Hyperlink"/>
@@ -1384,7 +1561,7 @@
                 <w:noProof/>
                 <w:webHidden/>
               </w:rPr>
-              <w:instrText xml:space="preserve"> PAGEREF _Toc414520083 \h </w:instrText>
+              <w:instrText xml:space="preserve"> PAGEREF _Toc430879238 \h </w:instrText>
             </w:r>
             <w:r>
               <w:rPr>
@@ -1424,9 +1601,11 @@
             <w:rPr>
               <w:rFonts w:eastAsiaTheme="minorEastAsia"/>
               <w:noProof/>
+              <w:sz w:val="22"/>
+              <w:lang w:val="en-US"/>
             </w:rPr>
           </w:pPr>
-          <w:hyperlink w:anchor="_Toc414520084" w:history="1">
+          <w:hyperlink w:anchor="_Toc430879239" w:history="1">
             <w:r>
               <w:rPr>
                 <w:rStyle w:val="Hyperlink"/>
@@ -1453,7 +1632,7 @@
                 <w:noProof/>
                 <w:webHidden/>
               </w:rPr>
-              <w:instrText xml:space="preserve"> PAGEREF _Toc414520084 \h </w:instrText>
+              <w:instrText xml:space="preserve"> PAGEREF _Toc430879239 \h </w:instrText>
             </w:r>
             <w:r>
               <w:rPr>
@@ -1473,7 +1652,7 @@
                 <w:noProof/>
                 <w:webHidden/>
               </w:rPr>
-              <w:t>15</w:t>
+              <w:t>16</w:t>
             </w:r>
             <w:r>
               <w:rPr>
@@ -1493,9 +1672,11 @@
             <w:rPr>
               <w:rFonts w:eastAsiaTheme="minorEastAsia"/>
               <w:noProof/>
+              <w:sz w:val="22"/>
+              <w:lang w:val="en-US"/>
             </w:rPr>
           </w:pPr>
-          <w:hyperlink w:anchor="_Toc414520085" w:history="1">
+          <w:hyperlink w:anchor="_Toc430879240" w:history="1">
             <w:r>
               <w:rPr>
                 <w:rStyle w:val="Hyperlink"/>
@@ -1522,7 +1703,7 @@
                 <w:noProof/>
                 <w:webHidden/>
               </w:rPr>
-              <w:instrText xml:space="preserve"> PAGEREF _Toc414520085 \h </w:instrText>
+              <w:instrText xml:space="preserve"> PAGEREF _Toc430879240 \h </w:instrText>
             </w:r>
             <w:r>
               <w:rPr>
@@ -1562,9 +1743,11 @@
             <w:rPr>
               <w:rFonts w:eastAsiaTheme="minorEastAsia"/>
               <w:noProof/>
+              <w:sz w:val="22"/>
+              <w:lang w:val="en-US"/>
             </w:rPr>
           </w:pPr>
-          <w:hyperlink w:anchor="_Toc414520086" w:history="1">
+          <w:hyperlink w:anchor="_Toc430879241" w:history="1">
             <w:r>
               <w:rPr>
                 <w:rStyle w:val="Hyperlink"/>
@@ -1591,7 +1774,7 @@
                 <w:noProof/>
                 <w:webHidden/>
               </w:rPr>
-              <w:instrText xml:space="preserve"> PAGEREF _Toc414520086 \h </w:instrText>
+              <w:instrText xml:space="preserve"> PAGEREF _Toc430879241 \h </w:instrText>
             </w:r>
             <w:r>
               <w:rPr>
@@ -1611,7 +1794,7 @@
                 <w:noProof/>
                 <w:webHidden/>
               </w:rPr>
-              <w:t>16</w:t>
+              <w:t>17</w:t>
             </w:r>
             <w:r>
               <w:rPr>
@@ -1631,9 +1814,11 @@
             <w:rPr>
               <w:rFonts w:eastAsiaTheme="minorEastAsia"/>
               <w:noProof/>
+              <w:sz w:val="22"/>
+              <w:lang w:val="en-US"/>
             </w:rPr>
           </w:pPr>
-          <w:hyperlink w:anchor="_Toc414520087" w:history="1">
+          <w:hyperlink w:anchor="_Toc430879242" w:history="1">
             <w:r>
               <w:rPr>
                 <w:rStyle w:val="Hyperlink"/>
@@ -1660,7 +1845,7 @@
                 <w:noProof/>
                 <w:webHidden/>
               </w:rPr>
-              <w:instrText xml:space="preserve"> PAGEREF _Toc414520087 \h </w:instrText>
+              <w:instrText xml:space="preserve"> PAGEREF _Toc430879242 \h </w:instrText>
             </w:r>
             <w:r>
               <w:rPr>
@@ -1680,7 +1865,7 @@
                 <w:noProof/>
                 <w:webHidden/>
               </w:rPr>
-              <w:t>16</w:t>
+              <w:t>17</w:t>
             </w:r>
             <w:r>
               <w:rPr>
@@ -1700,9 +1885,11 @@
             <w:rPr>
               <w:rFonts w:eastAsiaTheme="minorEastAsia"/>
               <w:noProof/>
+              <w:sz w:val="22"/>
+              <w:lang w:val="en-US"/>
             </w:rPr>
           </w:pPr>
-          <w:hyperlink w:anchor="_Toc414520088" w:history="1">
+          <w:hyperlink w:anchor="_Toc430879243" w:history="1">
             <w:r>
               <w:rPr>
                 <w:rStyle w:val="Hyperlink"/>
@@ -1729,7 +1916,7 @@
                 <w:noProof/>
                 <w:webHidden/>
               </w:rPr>
-              <w:instrText xml:space="preserve"> PAGEREF _Toc414520088 \h </w:instrText>
+              <w:instrText xml:space="preserve"> PAGEREF _Toc430879243 \h </w:instrText>
             </w:r>
             <w:r>
               <w:rPr>
@@ -1769,9 +1956,11 @@
             <w:rPr>
               <w:rFonts w:eastAsiaTheme="minorEastAsia"/>
               <w:noProof/>
+              <w:sz w:val="22"/>
+              <w:lang w:val="en-US"/>
             </w:rPr>
           </w:pPr>
-          <w:hyperlink w:anchor="_Toc414520089" w:history="1">
+          <w:hyperlink w:anchor="_Toc430879244" w:history="1">
             <w:r>
               <w:rPr>
                 <w:rStyle w:val="Hyperlink"/>
@@ -1798,7 +1987,7 @@
                 <w:noProof/>
                 <w:webHidden/>
               </w:rPr>
-              <w:instrText xml:space="preserve"> PAGEREF _Toc414520089 \h </w:instrText>
+              <w:instrText xml:space="preserve"> PAGEREF _Toc430879244 \h </w:instrText>
             </w:r>
             <w:r>
               <w:rPr>
@@ -1838,9 +2027,11 @@
             <w:rPr>
               <w:rFonts w:eastAsiaTheme="minorEastAsia"/>
               <w:noProof/>
+              <w:sz w:val="22"/>
+              <w:lang w:val="en-US"/>
             </w:rPr>
           </w:pPr>
-          <w:hyperlink w:anchor="_Toc414520090" w:history="1">
+          <w:hyperlink w:anchor="_Toc430879245" w:history="1">
             <w:r>
               <w:rPr>
                 <w:rStyle w:val="Hyperlink"/>
@@ -1867,7 +2058,7 @@
                 <w:noProof/>
                 <w:webHidden/>
               </w:rPr>
-              <w:instrText xml:space="preserve"> PAGEREF _Toc414520090 \h </w:instrText>
+              <w:instrText xml:space="preserve"> PAGEREF _Toc430879245 \h </w:instrText>
             </w:r>
             <w:r>
               <w:rPr>
@@ -1887,7 +2078,7 @@
                 <w:noProof/>
                 <w:webHidden/>
               </w:rPr>
-              <w:t>17</w:t>
+              <w:t>18</w:t>
             </w:r>
             <w:r>
               <w:rPr>
@@ -1907,9 +2098,11 @@
             <w:rPr>
               <w:rFonts w:eastAsiaTheme="minorEastAsia"/>
               <w:noProof/>
+              <w:sz w:val="22"/>
+              <w:lang w:val="en-US"/>
             </w:rPr>
           </w:pPr>
-          <w:hyperlink w:anchor="_Toc414520091" w:history="1">
+          <w:hyperlink w:anchor="_Toc430879246" w:history="1">
             <w:r>
               <w:rPr>
                 <w:rStyle w:val="Hyperlink"/>
@@ -1936,7 +2129,7 @@
                 <w:noProof/>
                 <w:webHidden/>
               </w:rPr>
-              <w:instrText xml:space="preserve"> PAGEREF _Toc414520091 \h </w:instrText>
+              <w:instrText xml:space="preserve"> PAGEREF _Toc430879246 \h </w:instrText>
             </w:r>
             <w:r>
               <w:rPr>
@@ -1956,7 +2149,7 @@
                 <w:noProof/>
                 <w:webHidden/>
               </w:rPr>
-              <w:t>17</w:t>
+              <w:t>18</w:t>
             </w:r>
             <w:r>
               <w:rPr>
@@ -1976,9 +2169,11 @@
             <w:rPr>
               <w:rFonts w:eastAsiaTheme="minorEastAsia"/>
               <w:noProof/>
+              <w:sz w:val="22"/>
+              <w:lang w:val="en-US"/>
             </w:rPr>
           </w:pPr>
-          <w:hyperlink w:anchor="_Toc414520092" w:history="1">
+          <w:hyperlink w:anchor="_Toc430879247" w:history="1">
             <w:r>
               <w:rPr>
                 <w:rStyle w:val="Hyperlink"/>
@@ -2005,7 +2200,7 @@
                 <w:noProof/>
                 <w:webHidden/>
               </w:rPr>
-              <w:instrText xml:space="preserve"> PAGEREF _Toc414520092 \h </w:instrText>
+              <w:instrText xml:space="preserve"> PAGEREF _Toc430879247 \h </w:instrText>
             </w:r>
             <w:r>
               <w:rPr>
@@ -2025,7 +2220,7 @@
                 <w:noProof/>
                 <w:webHidden/>
               </w:rPr>
-              <w:t>17</w:t>
+              <w:t>18</w:t>
             </w:r>
             <w:r>
               <w:rPr>
@@ -2045,9 +2240,11 @@
             <w:rPr>
               <w:rFonts w:eastAsiaTheme="minorEastAsia"/>
               <w:noProof/>
+              <w:sz w:val="22"/>
+              <w:lang w:val="en-US"/>
             </w:rPr>
           </w:pPr>
-          <w:hyperlink w:anchor="_Toc414520093" w:history="1">
+          <w:hyperlink w:anchor="_Toc430879248" w:history="1">
             <w:r>
               <w:rPr>
                 <w:rStyle w:val="Hyperlink"/>
@@ -2074,7 +2271,7 @@
                 <w:noProof/>
                 <w:webHidden/>
               </w:rPr>
-              <w:instrText xml:space="preserve"> PAGEREF _Toc414520093 \h </w:instrText>
+              <w:instrText xml:space="preserve"> PAGEREF _Toc430879248 \h </w:instrText>
             </w:r>
             <w:r>
               <w:rPr>
@@ -2114,14 +2311,15 @@
             <w:rPr>
               <w:rFonts w:eastAsiaTheme="minorEastAsia"/>
               <w:noProof/>
+              <w:sz w:val="22"/>
+              <w:lang w:val="en-US"/>
             </w:rPr>
           </w:pPr>
-          <w:hyperlink w:anchor="_Toc414520094" w:history="1">
+          <w:hyperlink w:anchor="_Toc430879249" w:history="1">
             <w:r>
               <w:rPr>
                 <w:rStyle w:val="Hyperlink"/>
                 <w:noProof/>
-                <w:lang w:val="de-DE"/>
               </w:rPr>
               <w:t>MultiPlayer</w:t>
             </w:r>
@@ -2144,7 +2342,7 @@
                 <w:noProof/>
                 <w:webHidden/>
               </w:rPr>
-              <w:instrText xml:space="preserve"> PAGEREF _Toc414520094 \h </w:instrText>
+              <w:instrText xml:space="preserve"> PAGEREF _Toc430879249 \h </w:instrText>
             </w:r>
             <w:r>
               <w:rPr>
@@ -2184,14 +2382,15 @@
             <w:rPr>
               <w:rFonts w:eastAsiaTheme="minorEastAsia"/>
               <w:noProof/>
+              <w:sz w:val="22"/>
+              <w:lang w:val="en-US"/>
             </w:rPr>
           </w:pPr>
-          <w:hyperlink w:anchor="_Toc414520095" w:history="1">
+          <w:hyperlink w:anchor="_Toc430879250" w:history="1">
             <w:r>
               <w:rPr>
                 <w:rStyle w:val="Hyperlink"/>
                 <w:noProof/>
-                <w:lang w:val="de-DE"/>
               </w:rPr>
               <w:t>Änderungen und Korrekturen</w:t>
             </w:r>
@@ -2214,7 +2413,7 @@
                 <w:noProof/>
                 <w:webHidden/>
               </w:rPr>
-              <w:instrText xml:space="preserve"> PAGEREF _Toc414520095 \h </w:instrText>
+              <w:instrText xml:space="preserve"> PAGEREF _Toc430879250 \h </w:instrText>
             </w:r>
             <w:r>
               <w:rPr>
@@ -2234,7 +2433,7 @@
                 <w:noProof/>
                 <w:webHidden/>
               </w:rPr>
-              <w:t>20</w:t>
+              <w:t>21</w:t>
             </w:r>
             <w:r>
               <w:rPr>
@@ -2254,9 +2453,11 @@
             <w:rPr>
               <w:rFonts w:eastAsiaTheme="minorEastAsia"/>
               <w:noProof/>
+              <w:sz w:val="22"/>
+              <w:lang w:val="en-US"/>
             </w:rPr>
           </w:pPr>
-          <w:hyperlink w:anchor="_Toc414520096" w:history="1">
+          <w:hyperlink w:anchor="_Toc430879251" w:history="1">
             <w:r>
               <w:rPr>
                 <w:rStyle w:val="Hyperlink"/>
@@ -2283,7 +2484,7 @@
                 <w:noProof/>
                 <w:webHidden/>
               </w:rPr>
-              <w:instrText xml:space="preserve"> PAGEREF _Toc414520096 \h </w:instrText>
+              <w:instrText xml:space="preserve"> PAGEREF _Toc430879251 \h </w:instrText>
             </w:r>
             <w:r>
               <w:rPr>
@@ -2303,7 +2504,7 @@
                 <w:noProof/>
                 <w:webHidden/>
               </w:rPr>
-              <w:t>20</w:t>
+              <w:t>21</w:t>
             </w:r>
             <w:r>
               <w:rPr>
@@ -2323,9 +2524,11 @@
             <w:rPr>
               <w:rFonts w:eastAsiaTheme="minorEastAsia"/>
               <w:noProof/>
+              <w:sz w:val="22"/>
+              <w:lang w:val="en-US"/>
             </w:rPr>
           </w:pPr>
-          <w:hyperlink w:anchor="_Toc414520097" w:history="1">
+          <w:hyperlink w:anchor="_Toc430879252" w:history="1">
             <w:r>
               <w:rPr>
                 <w:rStyle w:val="Hyperlink"/>
@@ -2352,7 +2555,7 @@
                 <w:noProof/>
                 <w:webHidden/>
               </w:rPr>
-              <w:instrText xml:space="preserve"> PAGEREF _Toc414520097 \h </w:instrText>
+              <w:instrText xml:space="preserve"> PAGEREF _Toc430879252 \h </w:instrText>
             </w:r>
             <w:r>
               <w:rPr>
@@ -2372,7 +2575,78 @@
                 <w:noProof/>
                 <w:webHidden/>
               </w:rPr>
-              <w:t>20</w:t>
+              <w:t>21</w:t>
+            </w:r>
+            <w:r>
+              <w:rPr>
+                <w:noProof/>
+                <w:webHidden/>
+              </w:rPr>
+              <w:fldChar w:fldCharType="end"/>
+            </w:r>
+          </w:hyperlink>
+        </w:p>
+        <w:p>
+          <w:pPr>
+            <w:pStyle w:val="TOC2"/>
+            <w:tabs>
+              <w:tab w:val="right" w:leader="dot" w:pos="9396"/>
+            </w:tabs>
+            <w:rPr>
+              <w:rFonts w:eastAsiaTheme="minorEastAsia"/>
+              <w:noProof/>
+              <w:sz w:val="22"/>
+              <w:lang w:val="en-US"/>
+            </w:rPr>
+          </w:pPr>
+          <w:hyperlink w:anchor="_Toc430879253" w:history="1">
+            <w:r>
+              <w:rPr>
+                <w:rStyle w:val="Hyperlink"/>
+                <w:noProof/>
+              </w:rPr>
+              <w:t>Version 1.3</w:t>
+            </w:r>
+            <w:r>
+              <w:rPr>
+                <w:noProof/>
+                <w:webHidden/>
+              </w:rPr>
+              <w:tab/>
+            </w:r>
+            <w:r>
+              <w:rPr>
+                <w:noProof/>
+                <w:webHidden/>
+              </w:rPr>
+              <w:fldChar w:fldCharType="begin"/>
+            </w:r>
+            <w:r>
+              <w:rPr>
+                <w:noProof/>
+                <w:webHidden/>
+              </w:rPr>
+              <w:instrText xml:space="preserve"> PAGEREF _Toc430879253 \h </w:instrText>
+            </w:r>
+            <w:r>
+              <w:rPr>
+                <w:noProof/>
+                <w:webHidden/>
+              </w:rPr>
+            </w:r>
+            <w:r>
+              <w:rPr>
+                <w:noProof/>
+                <w:webHidden/>
+              </w:rPr>
+              <w:fldChar w:fldCharType="separate"/>
+            </w:r>
+            <w:r>
+              <w:rPr>
+                <w:noProof/>
+                <w:webHidden/>
+              </w:rPr>
+              <w:t>21</w:t>
             </w:r>
             <w:r>
               <w:rPr>
@@ -2386,9 +2660,8 @@
         <w:p>
           <w:r>
             <w:rPr>
-              <w:b/>
-              <w:bCs/>
-              <w:noProof/>
+              <w:sz w:val="18"/>
+              <w:lang w:val="de-DE"/>
             </w:rPr>
             <w:fldChar w:fldCharType="end"/>
           </w:r>
@@ -2397,13 +2670,31 @@
     </w:sdt>
     <w:p>
       <w:pPr>
+        <w:rPr>
+          <w:rFonts w:asciiTheme="majorHAnsi" w:eastAsia="Times New Roman" w:hAnsiTheme="majorHAnsi" w:cstheme="majorBidi"/>
+          <w:color w:val="2E74B5" w:themeColor="accent1" w:themeShade="BF"/>
+          <w:sz w:val="32"/>
+          <w:szCs w:val="32"/>
+          <w:lang w:val="de-DE"/>
+        </w:rPr>
+      </w:pPr>
+      <w:bookmarkStart w:id="0" w:name="_Toc430879220"/>
+      <w:r>
+        <w:rPr>
+          <w:rFonts w:eastAsia="Times New Roman"/>
+          <w:lang w:val="de-DE"/>
+        </w:rPr>
+        <w:br w:type="page"/>
+      </w:r>
+    </w:p>
+    <w:p>
+      <w:pPr>
         <w:pStyle w:val="Heading1"/>
         <w:rPr>
           <w:rFonts w:eastAsia="Times New Roman"/>
           <w:lang w:val="de-DE"/>
         </w:rPr>
       </w:pPr>
-      <w:bookmarkStart w:id="0" w:name="_Toc414520067"/>
       <w:r>
         <w:rPr>
           <w:rFonts w:eastAsia="Times New Roman"/>
@@ -2414,39 +2705,19 @@
       <w:bookmarkEnd w:id="0"/>
     </w:p>
     <w:p>
-      <w:pPr>
-        <w:rPr>
-          <w:lang w:val="de-DE"/>
-        </w:rPr>
-      </w:pPr>
-      <w:r>
-        <w:rPr>
-          <w:lang w:val="de-DE"/>
-        </w:rPr>
+      <w:r>
         <w:t>Dies</w:t>
       </w:r>
       <w:r>
-        <w:rPr>
-          <w:lang w:val="de-DE"/>
-        </w:rPr>
         <w:t>es</w:t>
       </w:r>
       <w:r>
-        <w:rPr>
-          <w:lang w:val="de-DE"/>
-        </w:rPr>
         <w:t xml:space="preserve"> ist die Fortsetzung des Mods MoreRealistic GearboxAddon für LS13. In LS15 funktioniert e</w:t>
       </w:r>
       <w:r>
-        <w:rPr>
-          <w:lang w:val="de-DE"/>
-        </w:rPr>
         <w:t>r</w:t>
       </w:r>
       <w:r>
-        <w:rPr>
-          <w:lang w:val="de-DE"/>
-        </w:rPr>
         <w:t xml:space="preserve"> sogar ohne MoreRealistic.</w:t>
       </w:r>
     </w:p>
@@ -2504,19 +2775,7 @@
         <w:rPr>
           <w:lang w:val="de-DE"/>
         </w:rPr>
-        <w:t xml:space="preserve"> werden Gänge, Gruppen (nur erstes Gruppengetriebe) und Kupplung automatisch gesteuert. In diesem Modus fährt auch der Helfer mit dem Getriebe des </w:t>
-      </w:r>
-      <w:r>
-        <w:rPr>
-          <w:lang w:val="de-DE"/>
-        </w:rPr>
-        <w:t>GearboxAddon</w:t>
-      </w:r>
-      <w:r>
-        <w:rPr>
-          <w:lang w:val="de-DE"/>
-        </w:rPr>
-        <w:t>s.</w:t>
+        <w:t xml:space="preserve"> werden Gänge, Gruppen (nur erstes Gruppengetriebe) und Kupplung automatisch gesteuert. In diesem Modus fährt auch der Helfer mit dem Getriebe des GearboxAddons.</w:t>
       </w:r>
       <w:r>
         <w:rPr>
@@ -2545,7 +2804,7 @@
           <w:lang w:val="de-DE"/>
         </w:rPr>
       </w:pPr>
-      <w:bookmarkStart w:id="1" w:name="_Toc414520068"/>
+      <w:bookmarkStart w:id="1" w:name="_Toc430879221"/>
       <w:r>
         <w:rPr>
           <w:lang w:val="de-DE"/>
@@ -2570,15 +2829,7 @@
         <w:rPr>
           <w:lang w:val="de-DE"/>
         </w:rPr>
-        <w:t>s Tempomaten. Aber es wird schnell klar, dass man mit ein oder zwei Tasten nicht auskommen w</w:t>
-      </w:r>
-      <w:bookmarkStart w:id="2" w:name="_GoBack"/>
-      <w:bookmarkEnd w:id="2"/>
-      <w:r>
-        <w:rPr>
-          <w:lang w:val="de-DE"/>
-        </w:rPr>
-        <w:t>ird.</w:t>
+        <w:t>s Tempomaten. Aber es wird schnell klar, dass man mit ein oder zwei Tasten nicht auskommen wird.</w:t>
       </w:r>
     </w:p>
     <w:p>
@@ -2590,7 +2841,7 @@
           <w:noProof/>
         </w:rPr>
         <w:drawing>
-          <wp:inline distT="0" distB="0" distL="0" distR="0" wp14:anchorId="51D37159" wp14:editId="37B04989">
+          <wp:inline distT="0" distB="0" distL="0" distR="0" wp14:anchorId="712DF346" wp14:editId="0ADAB174">
             <wp:extent cx="4311897" cy="1979525"/>
             <wp:effectExtent l="0" t="0" r="0" b="1905"/>
             <wp:docPr id="2" name="Picture 2" descr="http://www.fendt.com/agritechnica2013/images/900vario_2014_fp_kabine_1.jpg"/>
@@ -2724,7 +2975,7 @@
           <w:noProof/>
         </w:rPr>
         <w:drawing>
-          <wp:inline distT="0" distB="0" distL="0" distR="0" wp14:anchorId="6470314B" wp14:editId="3F1FEFA0">
+          <wp:inline distT="0" distB="0" distL="0" distR="0" wp14:anchorId="02D66DB6" wp14:editId="773B85ED">
             <wp:extent cx="3027600" cy="2008800"/>
             <wp:effectExtent l="0" t="0" r="1905" b="0"/>
             <wp:docPr id="1" name="Picture 1"/>
@@ -2770,11 +3021,11 @@
       <w:pPr>
         <w:pStyle w:val="Heading2"/>
       </w:pPr>
-      <w:bookmarkStart w:id="3" w:name="_Toc414520069"/>
+      <w:bookmarkStart w:id="2" w:name="_Toc430879222"/>
       <w:r>
         <w:t>Einfache Tasten</w:t>
       </w:r>
-      <w:bookmarkEnd w:id="3"/>
+      <w:bookmarkEnd w:id="2"/>
     </w:p>
     <w:p>
       <w:pPr>
@@ -2789,21 +3040,20 @@
         </w:rPr>
         <w:t>Die meisten Funktionen sein über einfache Tasten ohne Drücken einer Umschalt- oder Steuerungstaste verfügbar.</w:t>
       </w:r>
-      <w:r>
-        <w:rPr>
-          <w:lang w:val="de-DE"/>
-        </w:rPr>
-        <w:br/>
-      </w:r>
-      <w:r>
-        <w:rPr>
-          <w:noProof/>
-        </w:rPr>
+    </w:p>
+    <w:p>
+      <w:pPr>
+        <w:keepNext/>
+        <w:rPr>
+          <w:lang w:val="de-DE"/>
+        </w:rPr>
+      </w:pPr>
+      <w:r>
         <w:drawing>
-          <wp:inline distT="0" distB="0" distL="0" distR="0" wp14:anchorId="07FD9B2E" wp14:editId="2736E158">
-            <wp:extent cx="5173200" cy="2041200"/>
-            <wp:effectExtent l="0" t="0" r="8890" b="0"/>
-            <wp:docPr id="6" name="Picture 6"/>
+          <wp:inline distT="0" distB="0" distL="0" distR="0" wp14:anchorId="418DD8C0" wp14:editId="79C10DB2">
+            <wp:extent cx="5972810" cy="2392368"/>
+            <wp:effectExtent l="0" t="0" r="0" b="8255"/>
+            <wp:docPr id="3" name="Picture 3"/>
             <wp:cNvGraphicFramePr>
               <a:graphicFrameLocks xmlns:a="http://schemas.openxmlformats.org/drawingml/2006/main" noChangeAspect="1"/>
             </wp:cNvGraphicFramePr>
@@ -2811,13 +3061,13 @@
               <a:graphicData uri="http://schemas.openxmlformats.org/drawingml/2006/picture">
                 <pic:pic xmlns:pic="http://schemas.openxmlformats.org/drawingml/2006/picture">
                   <pic:nvPicPr>
-                    <pic:cNvPr id="0" name="Picture 5"/>
+                    <pic:cNvPr id="0" name="Picture 1"/>
                     <pic:cNvPicPr>
                       <a:picLocks noChangeAspect="1" noChangeArrowheads="1"/>
                     </pic:cNvPicPr>
                   </pic:nvPicPr>
                   <pic:blipFill>
-                    <a:blip r:embed="rId11">
+                    <a:blip r:embed="rId11" cstate="print">
                       <a:extLst>
                         <a:ext uri="{28A0092B-C50C-407E-A947-70E740481C1C}">
                           <a14:useLocalDpi xmlns:a14="http://schemas.microsoft.com/office/drawing/2010/main" val="0"/>
@@ -2832,12 +3082,15 @@
                   <pic:spPr bwMode="auto">
                     <a:xfrm>
                       <a:off x="0" y="0"/>
-                      <a:ext cx="5173200" cy="2041200"/>
+                      <a:ext cx="5972810" cy="2392368"/>
                     </a:xfrm>
                     <a:prstGeom prst="rect">
                       <a:avLst/>
                     </a:prstGeom>
                     <a:noFill/>
+                    <a:ln>
+                      <a:noFill/>
+                    </a:ln>
                   </pic:spPr>
                 </pic:pic>
               </a:graphicData>
@@ -2957,7 +3210,13 @@
         <w:rPr>
           <w:lang w:val="de-DE"/>
         </w:rPr>
-        <w:t>Die Kupplung ist eine Achse</w:t>
+        <w:t>Auf der Tastatur bedient man die Kupplung mit der Taste . (Punkt). Zusätzlich gibt es eine nicht zugeordnete</w:t>
+      </w:r>
+      <w:r>
+        <w:rPr>
+          <w:lang w:val="de-DE"/>
+        </w:rPr>
+        <w:t xml:space="preserve"> Achse</w:t>
       </w:r>
       <w:r>
         <w:rPr>
@@ -2969,19 +3228,7 @@
         <w:rPr>
           <w:lang w:val="de-DE"/>
         </w:rPr>
-        <w:t xml:space="preserve">mit der </w:t>
-      </w:r>
-      <w:r>
-        <w:rPr>
-          <w:lang w:val="de-DE"/>
-        </w:rPr>
-        <w:t>Tastaturzuordnung</w:t>
-      </w:r>
-      <w:r>
-        <w:rPr>
-          <w:lang w:val="de-DE"/>
-        </w:rPr>
-        <w:t xml:space="preserve"> ./-</w:t>
+        <w:t>für Joysticks.</w:t>
       </w:r>
     </w:p>
     <w:p>
@@ -2999,25 +3246,7 @@
         <w:rPr>
           <w:lang w:val="de-DE"/>
         </w:rPr>
-        <w:t xml:space="preserve">Mit der Taste Ö wechselt man </w:t>
-      </w:r>
-      <w:r>
-        <w:rPr>
-          <w:lang w:val="de-DE"/>
-        </w:rPr>
-        <w:t xml:space="preserve">beim Automatikgetriebe </w:t>
-      </w:r>
-      <w:r>
-        <w:rPr>
-          <w:lang w:val="de-DE"/>
-        </w:rPr>
-        <w:t>zwischen dem automatischen und dem manuellen</w:t>
-      </w:r>
-      <w:r>
-        <w:rPr>
-          <w:lang w:val="de-DE"/>
-        </w:rPr>
-        <w:t xml:space="preserve"> Modus. Beim rein manuellen Getriebe schaltet man hier auf Neutral.</w:t>
+        <w:t>Möchte man gerade nicht selber schalten, dann kann man bei fast allen Traktoren mit der Taste , (Komma) in den Modus „All Auto“ wechseln. Dann schaltet das Getriebe sowohl die Gänge, als auch die Stufen des ersten Gruppengetriebes automatisch.</w:t>
       </w:r>
     </w:p>
     <w:p>
@@ -3035,25 +3264,25 @@
         <w:rPr>
           <w:lang w:val="de-DE"/>
         </w:rPr>
-        <w:t xml:space="preserve">Der normale </w:t>
-      </w:r>
-      <w:r>
-        <w:rPr>
-          <w:lang w:val="de-DE"/>
-        </w:rPr>
-        <w:t>Tempomat</w:t>
-      </w:r>
-      <w:r>
-        <w:rPr>
-          <w:lang w:val="de-DE"/>
-        </w:rPr>
-        <w:t xml:space="preserve"> wird über die Tasten 1, 2 und 3 gesteuert</w:t>
-      </w:r>
-      <w:r>
-        <w:rPr>
-          <w:lang w:val="de-DE"/>
-        </w:rPr>
-        <w:t>.</w:t>
+        <w:t xml:space="preserve">Mit der Taste Ö wechselt man </w:t>
+      </w:r>
+      <w:r>
+        <w:rPr>
+          <w:lang w:val="de-DE"/>
+        </w:rPr>
+        <w:t xml:space="preserve">beim Automatikgetriebe </w:t>
+      </w:r>
+      <w:r>
+        <w:rPr>
+          <w:lang w:val="de-DE"/>
+        </w:rPr>
+        <w:t>zwischen dem automatischen und dem manuellen</w:t>
+      </w:r>
+      <w:r>
+        <w:rPr>
+          <w:lang w:val="de-DE"/>
+        </w:rPr>
+        <w:t xml:space="preserve"> Modus. Beim rein manuellen Getriebe schaltet man hier auf Neutral.</w:t>
       </w:r>
     </w:p>
     <w:p>
@@ -3071,19 +3300,25 @@
         <w:rPr>
           <w:lang w:val="de-DE"/>
         </w:rPr>
-        <w:t xml:space="preserve">Zusätzlich kann man mit der Taste 4 zu einer zweiten </w:t>
-      </w:r>
-      <w:r>
-        <w:rPr>
-          <w:lang w:val="de-DE"/>
-        </w:rPr>
-        <w:t>Tempomat-Stufe</w:t>
-      </w:r>
-      <w:r>
-        <w:rPr>
-          <w:lang w:val="de-DE"/>
-        </w:rPr>
-        <w:t xml:space="preserve"> wechseln. Diese ist am Anfang auf 10 km/h voreingestellt.</w:t>
+        <w:t xml:space="preserve">Der normale </w:t>
+      </w:r>
+      <w:r>
+        <w:rPr>
+          <w:lang w:val="de-DE"/>
+        </w:rPr>
+        <w:t>Tempomat</w:t>
+      </w:r>
+      <w:r>
+        <w:rPr>
+          <w:lang w:val="de-DE"/>
+        </w:rPr>
+        <w:t xml:space="preserve"> wird über die Tasten 1, 2 und 3 gesteuert</w:t>
+      </w:r>
+      <w:r>
+        <w:rPr>
+          <w:lang w:val="de-DE"/>
+        </w:rPr>
+        <w:t>.</w:t>
       </w:r>
     </w:p>
     <w:p>
@@ -3101,18 +3336,84 @@
         <w:rPr>
           <w:lang w:val="de-DE"/>
         </w:rPr>
+        <w:t xml:space="preserve">Zusätzlich kann man mit der Taste 4 zu einer zweiten </w:t>
+      </w:r>
+      <w:r>
+        <w:rPr>
+          <w:lang w:val="de-DE"/>
+        </w:rPr>
+        <w:t>Tempomat-Stufe</w:t>
+      </w:r>
+      <w:r>
+        <w:rPr>
+          <w:lang w:val="de-DE"/>
+        </w:rPr>
+        <w:t xml:space="preserve"> wechseln. Diese ist am Anfang auf 10 km/h voreingestellt.</w:t>
+      </w:r>
+    </w:p>
+    <w:p>
+      <w:pPr>
+        <w:pStyle w:val="ListParagraph"/>
+        <w:numPr>
+          <w:ilvl w:val="0"/>
+          <w:numId w:val="16"/>
+        </w:numPr>
+        <w:rPr>
+          <w:lang w:val="de-DE"/>
+        </w:rPr>
+      </w:pPr>
+      <w:r>
+        <w:rPr>
+          <w:lang w:val="de-DE"/>
+        </w:rPr>
+        <w:t xml:space="preserve">Außerdem kann man mit der Taste Entf die aktuelle Geschwindigkeit halten. </w:t>
+      </w:r>
+    </w:p>
+    <w:p>
+      <w:pPr>
+        <w:pStyle w:val="ListParagraph"/>
+        <w:numPr>
+          <w:ilvl w:val="0"/>
+          <w:numId w:val="16"/>
+        </w:numPr>
+        <w:rPr>
+          <w:lang w:val="de-DE"/>
+        </w:rPr>
+      </w:pPr>
+      <w:r>
+        <w:rPr>
+          <w:lang w:val="de-DE"/>
+        </w:rPr>
         <w:t>Man kann auch Handgas geben. Dieses ist wiederum auch eine Achse, dem man dem Joystick oder Lenkrad selber zuordnen kann. Auf der Tastatur verstellt man Handgas mit den Tasten ß/´</w:t>
       </w:r>
     </w:p>
     <w:p>
       <w:pPr>
+        <w:pStyle w:val="ListParagraph"/>
+        <w:numPr>
+          <w:ilvl w:val="0"/>
+          <w:numId w:val="16"/>
+        </w:numPr>
+        <w:rPr>
+          <w:lang w:val="de-DE"/>
+        </w:rPr>
+      </w:pPr>
+      <w:r>
+        <w:rPr>
+          <w:lang w:val="de-DE"/>
+        </w:rPr>
+        <w:t>Man kann das Hud mit der Taste - ein- und ausblenden. Wenn das Hud ausgeblendet ist, dann wird der aktu</w:t>
+      </w:r>
+    </w:p>
+    <w:p>
+      <w:pPr>
         <w:pStyle w:val="Heading2"/>
       </w:pPr>
-      <w:bookmarkStart w:id="4" w:name="_Toc414520070"/>
+      <w:bookmarkStart w:id="3" w:name="_Toc430879223"/>
       <w:r>
         <w:t>Mit der rechten Umschalttaste</w:t>
       </w:r>
-      <w:bookmarkEnd w:id="4"/>
+      <w:bookmarkEnd w:id="3"/>
     </w:p>
     <w:p>
       <w:pPr>
@@ -3127,24 +3428,20 @@
         </w:rPr>
         <w:t>Weitere Funktionen gibt es bei gedrückter rechter Umschalttaste.</w:t>
       </w:r>
-      <w:r>
-        <w:rPr>
-          <w:lang w:val="de-DE"/>
-        </w:rPr>
-        <w:br/>
-      </w:r>
-      <w:r>
-        <w:rPr>
-          <w:rFonts w:ascii="Times New Roman" w:eastAsia="Times New Roman" w:hAnsi="Times New Roman" w:cs="Times New Roman"/>
-          <w:noProof/>
-          <w:sz w:val="24"/>
-          <w:szCs w:val="24"/>
-        </w:rPr>
+    </w:p>
+    <w:p>
+      <w:pPr>
+        <w:keepNext/>
+        <w:rPr>
+          <w:lang w:val="de-DE"/>
+        </w:rPr>
+      </w:pPr>
+      <w:r>
         <w:drawing>
-          <wp:inline distT="0" distB="0" distL="0" distR="0" wp14:anchorId="34B36306" wp14:editId="60EAB7EB">
-            <wp:extent cx="5166000" cy="1926000"/>
+          <wp:inline distT="0" distB="0" distL="0" distR="0" wp14:anchorId="7E375E98" wp14:editId="2D34F404">
+            <wp:extent cx="5972810" cy="2331351"/>
             <wp:effectExtent l="0" t="0" r="0" b="0"/>
-            <wp:docPr id="5" name="Picture 5"/>
+            <wp:docPr id="4" name="Picture 4"/>
             <wp:cNvGraphicFramePr>
               <a:graphicFrameLocks xmlns:a="http://schemas.openxmlformats.org/drawingml/2006/main" noChangeAspect="1"/>
             </wp:cNvGraphicFramePr>
@@ -3152,13 +3449,13 @@
               <a:graphicData uri="http://schemas.openxmlformats.org/drawingml/2006/picture">
                 <pic:pic xmlns:pic="http://schemas.openxmlformats.org/drawingml/2006/picture">
                   <pic:nvPicPr>
-                    <pic:cNvPr id="0" name="Picture 4"/>
+                    <pic:cNvPr id="0" name="Picture 2"/>
                     <pic:cNvPicPr>
                       <a:picLocks noChangeAspect="1" noChangeArrowheads="1"/>
                     </pic:cNvPicPr>
                   </pic:nvPicPr>
                   <pic:blipFill>
-                    <a:blip r:embed="rId12">
+                    <a:blip r:embed="rId12" cstate="print">
                       <a:extLst>
                         <a:ext uri="{28A0092B-C50C-407E-A947-70E740481C1C}">
                           <a14:useLocalDpi xmlns:a14="http://schemas.microsoft.com/office/drawing/2010/main" val="0"/>
@@ -3173,12 +3470,15 @@
                   <pic:spPr bwMode="auto">
                     <a:xfrm>
                       <a:off x="0" y="0"/>
-                      <a:ext cx="5166000" cy="1926000"/>
+                      <a:ext cx="5972810" cy="2331351"/>
                     </a:xfrm>
                     <a:prstGeom prst="rect">
                       <a:avLst/>
                     </a:prstGeom>
                     <a:noFill/>
+                    <a:ln>
+                      <a:noFill/>
+                    </a:ln>
                   </pic:spPr>
                 </pic:pic>
               </a:graphicData>
@@ -3220,7 +3520,19 @@
         <w:rPr>
           <w:lang w:val="de-DE"/>
         </w:rPr>
-        <w:t xml:space="preserve">Drückt man zusammen mit der Umschalttaste die Leertaste, dann wechselt </w:t>
+        <w:t xml:space="preserve">Drückt man zusammen mit der Umschalttaste die </w:t>
+      </w:r>
+      <w:r>
+        <w:rPr>
+          <w:lang w:val="de-DE"/>
+        </w:rPr>
+        <w:t>Taste , (Komma)</w:t>
+      </w:r>
+      <w:r>
+        <w:rPr>
+          <w:lang w:val="de-DE"/>
+        </w:rPr>
+        <w:t xml:space="preserve">, dann wechselt </w:t>
       </w:r>
       <w:r>
         <w:rPr>
@@ -3244,31 +3556,13 @@
         <w:rPr>
           <w:lang w:val="de-DE"/>
         </w:rPr>
-        <w:t xml:space="preserve">er manuellen Kupplung. Das ist eigentlich nur dann sinnvoll, wenn man ein </w:t>
-      </w:r>
-      <w:r>
-        <w:rPr>
-          <w:lang w:val="de-DE"/>
-        </w:rPr>
-        <w:t xml:space="preserve">separates </w:t>
-      </w:r>
-      <w:r>
-        <w:rPr>
-          <w:lang w:val="de-DE"/>
-        </w:rPr>
-        <w:t>Kupplungspedal</w:t>
-      </w:r>
-      <w:r>
-        <w:rPr>
-          <w:lang w:val="de-DE"/>
-        </w:rPr>
-        <w:t xml:space="preserve"> als Eingabegerät</w:t>
-      </w:r>
-      <w:r>
-        <w:rPr>
-          <w:lang w:val="de-DE"/>
-        </w:rPr>
-        <w:t xml:space="preserve"> hat. </w:t>
+        <w:t xml:space="preserve">er manuellen Kupplung. </w:t>
+      </w:r>
+      <w:r>
+        <w:rPr>
+          <w:lang w:val="de-DE"/>
+        </w:rPr>
+        <w:t xml:space="preserve">Versucht man mit manueller Kupplung zu schalten, dann gibt es ein hässliches Geräusch. Man kann lediglich Lastschaltstufen schalten ohne zu Kuppeln. </w:t>
       </w:r>
       <w:r>
         <w:rPr>
@@ -3341,11 +3635,11 @@
       <w:pPr>
         <w:pStyle w:val="Heading2"/>
       </w:pPr>
-      <w:bookmarkStart w:id="5" w:name="_Toc414520071"/>
+      <w:bookmarkStart w:id="4" w:name="_Toc430879224"/>
       <w:r>
         <w:t>Weitere nicht zugeordnete Tasten</w:t>
       </w:r>
-      <w:bookmarkEnd w:id="5"/>
+      <w:bookmarkEnd w:id="4"/>
     </w:p>
     <w:p>
       <w:pPr>
@@ -3584,13 +3878,43 @@
     </w:p>
     <w:p>
       <w:pPr>
+        <w:pStyle w:val="ListParagraph"/>
+        <w:numPr>
+          <w:ilvl w:val="0"/>
+          <w:numId w:val="6"/>
+        </w:numPr>
+        <w:rPr>
+          <w:lang w:val="de-DE"/>
+        </w:rPr>
+      </w:pPr>
+      <w:r>
+        <w:rPr>
+          <w:lang w:val="de-DE"/>
+        </w:rPr>
+        <w:t>Analoge Kupplung (</w:t>
+      </w:r>
+      <w:r>
+        <w:rPr>
+          <w:lang w:val="de-DE"/>
+        </w:rPr>
+        <w:t>mrGearboxMogliCLUTCH</w:t>
+      </w:r>
+      <w:r>
+        <w:rPr>
+          <w:lang w:val="de-DE"/>
+        </w:rPr>
+        <w:t>)</w:t>
+      </w:r>
+    </w:p>
+    <w:p>
+      <w:pPr>
         <w:pStyle w:val="Heading1"/>
       </w:pPr>
-      <w:bookmarkStart w:id="6" w:name="_Toc414520072"/>
+      <w:bookmarkStart w:id="5" w:name="_Toc430879225"/>
       <w:r>
         <w:t>Tempomat</w:t>
       </w:r>
-      <w:bookmarkEnd w:id="6"/>
+      <w:bookmarkEnd w:id="5"/>
     </w:p>
     <w:p>
       <w:pPr>
@@ -3722,13 +4046,66 @@
           <w:lang w:val="de-DE"/>
         </w:rPr>
       </w:pPr>
-      <w:bookmarkStart w:id="7" w:name="_Toc414520073"/>
+      <w:bookmarkStart w:id="6" w:name="_Toc430879226"/>
       <w:r>
         <w:rPr>
           <w:lang w:val="de-DE"/>
         </w:rPr>
         <w:t>Helfer und Courseplay</w:t>
       </w:r>
+      <w:bookmarkEnd w:id="6"/>
+    </w:p>
+    <w:p>
+      <w:pPr>
+        <w:rPr>
+          <w:lang w:val="de-DE"/>
+        </w:rPr>
+      </w:pPr>
+      <w:r>
+        <w:rPr>
+          <w:lang w:val="de-DE"/>
+        </w:rPr>
+        <w:t>Falls der Traktor ein vollautomatisches oder stufenloses Getriebe hat, dann funktioniert es in der Regel auf zusammen mit dem Helfer und Courseplay. Alle anderen Getriebe werden automatisch abgeschaltet s</w:t>
+      </w:r>
+      <w:r>
+        <w:rPr>
+          <w:lang w:val="de-DE"/>
+        </w:rPr>
+        <w:t>obald man einen Helfer einstellt oder Courseplay verwendet</w:t>
+      </w:r>
+      <w:r>
+        <w:rPr>
+          <w:lang w:val="de-DE"/>
+        </w:rPr>
+        <w:t xml:space="preserve">. </w:t>
+      </w:r>
+      <w:r>
+        <w:rPr>
+          <w:lang w:val="de-DE"/>
+        </w:rPr>
+        <w:t>Beim Deaktivieren des Helfers oder von Courseplay schaltet sich das Getriebe wieder automatisch ein.</w:t>
+      </w:r>
+      <w:r>
+        <w:rPr>
+          <w:lang w:val="de-DE"/>
+        </w:rPr>
+        <w:t xml:space="preserve"> Bei einigen wenigen Fahrzeugen, z.B. dem MAN, empfiehlt es sich auf hügeligen Karten das Getriebe vor dem Start von Courseplay trotzdem auszuschalten. Die langen Schaltzeiten bringen am Berg das Getriebe durcheinander.</w:t>
+      </w:r>
+    </w:p>
+    <w:p>
+      <w:pPr>
+        <w:pStyle w:val="Heading1"/>
+        <w:rPr>
+          <w:lang w:val="de-DE"/>
+        </w:rPr>
+      </w:pPr>
+      <w:bookmarkStart w:id="7" w:name="_Toc430879227"/>
+      <w:r>
+        <w:rPr>
+          <w:lang w:val="de-DE"/>
+        </w:rPr>
+        <w:t>Mähdrescher und Feldhäcksler</w:t>
+      </w:r>
       <w:bookmarkEnd w:id="7"/>
     </w:p>
     <w:p>
@@ -3741,31 +4118,7 @@
         <w:rPr>
           <w:lang w:val="de-DE"/>
         </w:rPr>
-        <w:t>Falls der Traktor ein vollautomatisches oder stufenloses Getriebe hat, dann funktioniert es in der Regel auf zusammen mit dem Helfer und Courseplay. Alle anderen Getriebe werden automatisch abgeschaltet s</w:t>
-      </w:r>
-      <w:r>
-        <w:rPr>
-          <w:lang w:val="de-DE"/>
-        </w:rPr>
-        <w:t>obald man einen Helfer einstellt oder Courseplay verwendet</w:t>
-      </w:r>
-      <w:r>
-        <w:rPr>
-          <w:lang w:val="de-DE"/>
-        </w:rPr>
-        <w:t xml:space="preserve">. </w:t>
-      </w:r>
-      <w:r>
-        <w:rPr>
-          <w:lang w:val="de-DE"/>
-        </w:rPr>
-        <w:t>Beim Deaktivieren des Helfers oder von Courseplay schaltet sich das Getriebe wieder automatisch ein.</w:t>
-      </w:r>
-      <w:r>
-        <w:rPr>
-          <w:lang w:val="de-DE"/>
-        </w:rPr>
-        <w:t xml:space="preserve"> Bei einigen wenigen Fahrzeugen, z.B. dem MAN, empfiehlt es sich auf hügeligen Karten das Getriebe vor dem Start von Courseplay trotzdem auszuschalten. Die langen Schaltzeiten bringen am Berg das Getriebe durcheinander.</w:t>
+        <w:t>Für Mähdrescher und Feldhäcksler kann man die Leistungsaufnahme festlegen. Es gibt einen Überlastungsschutz. Wird zu viel Leistung fürs Dreschen oder Häckseln benötigt, dann fährt das Fahrzeug entsprechend langsamer.</w:t>
       </w:r>
     </w:p>
     <w:p>
@@ -3775,7 +4128,9 @@
           <w:lang w:val="de-DE"/>
         </w:rPr>
       </w:pPr>
-      <w:bookmarkStart w:id="8" w:name="_Toc414520074"/>
+      <w:bookmarkStart w:id="8" w:name="_Toc430879229"/>
+      <w:bookmarkStart w:id="9" w:name="_GoBack"/>
+      <w:bookmarkEnd w:id="9"/>
       <w:r>
         <w:rPr>
           <w:lang w:val="de-DE"/>
@@ -3837,11 +4192,11 @@
       <w:pPr>
         <w:pStyle w:val="Heading2"/>
       </w:pPr>
-      <w:bookmarkStart w:id="9" w:name="_Toc414520075"/>
+      <w:bookmarkStart w:id="10" w:name="_Toc430879230"/>
       <w:r>
         <w:t>Version 0.9</w:t>
       </w:r>
-      <w:bookmarkEnd w:id="9"/>
+      <w:bookmarkEnd w:id="10"/>
     </w:p>
     <w:p>
       <w:pPr>
@@ -5311,11 +5666,11 @@
       <w:pPr>
         <w:pStyle w:val="Heading2"/>
       </w:pPr>
-      <w:bookmarkStart w:id="10" w:name="_Toc414520076"/>
+      <w:bookmarkStart w:id="11" w:name="_Toc430879231"/>
       <w:r>
         <w:t>Neu in Version 1.0</w:t>
       </w:r>
-      <w:bookmarkEnd w:id="10"/>
+      <w:bookmarkEnd w:id="11"/>
     </w:p>
     <w:p>
       <w:pPr>
@@ -5876,11 +6231,11 @@
       <w:pPr>
         <w:pStyle w:val="Heading2"/>
       </w:pPr>
-      <w:bookmarkStart w:id="11" w:name="_Toc414520077"/>
+      <w:bookmarkStart w:id="12" w:name="_Toc430879232"/>
       <w:r>
         <w:t>Neu in Version 1.1</w:t>
       </w:r>
-      <w:bookmarkEnd w:id="11"/>
+      <w:bookmarkEnd w:id="12"/>
     </w:p>
     <w:p>
       <w:pPr>
@@ -6818,11 +7173,11 @@
       <w:pPr>
         <w:pStyle w:val="Heading2"/>
       </w:pPr>
-      <w:bookmarkStart w:id="12" w:name="_Toc414520078"/>
+      <w:bookmarkStart w:id="13" w:name="_Toc430879233"/>
       <w:r>
         <w:t>Stufenlose Getriebe in Version 1.1</w:t>
       </w:r>
-      <w:bookmarkEnd w:id="12"/>
+      <w:bookmarkEnd w:id="13"/>
     </w:p>
     <w:p>
       <w:pPr>
@@ -7326,14 +7681,14 @@
           <w:lang w:val="de-DE"/>
         </w:rPr>
       </w:pPr>
-      <w:bookmarkStart w:id="13" w:name="_Toc414520079"/>
+      <w:bookmarkStart w:id="14" w:name="_Toc430879234"/>
       <w:r>
         <w:rPr>
           <w:lang w:val="de-DE"/>
         </w:rPr>
         <w:t>Eigene Konfigurationen</w:t>
       </w:r>
-      <w:bookmarkEnd w:id="13"/>
+      <w:bookmarkEnd w:id="14"/>
     </w:p>
     <w:p>
       <w:pPr>
@@ -9033,21 +9388,21 @@
       <w:pPr>
         <w:pStyle w:val="Heading2"/>
       </w:pPr>
-      <w:bookmarkStart w:id="14" w:name="_Toc414520080"/>
+      <w:bookmarkStart w:id="15" w:name="_Toc430879235"/>
       <w:r>
         <w:t>Die wichtigsten XML-Tags und Attribute</w:t>
       </w:r>
-      <w:bookmarkEnd w:id="14"/>
+      <w:bookmarkEnd w:id="15"/>
     </w:p>
     <w:p>
       <w:pPr>
         <w:pStyle w:val="Heading3"/>
       </w:pPr>
-      <w:bookmarkStart w:id="15" w:name="_Toc414520081"/>
+      <w:bookmarkStart w:id="16" w:name="_Toc430879236"/>
       <w:r>
         <w:t>gearboxMogliGlobals</w:t>
       </w:r>
-      <w:bookmarkEnd w:id="15"/>
+      <w:bookmarkEnd w:id="16"/>
     </w:p>
     <w:p>
       <w:pPr>
@@ -11090,11 +11445,11 @@
       <w:pPr>
         <w:pStyle w:val="Heading3"/>
       </w:pPr>
-      <w:bookmarkStart w:id="16" w:name="_Toc414520082"/>
+      <w:bookmarkStart w:id="17" w:name="_Toc430879237"/>
       <w:r>
         <w:t>gearboxMogli</w:t>
       </w:r>
-      <w:bookmarkEnd w:id="16"/>
+      <w:bookmarkEnd w:id="17"/>
     </w:p>
     <w:p>
       <w:pPr>
@@ -11587,11 +11942,11 @@
       <w:pPr>
         <w:pStyle w:val="Heading3"/>
       </w:pPr>
-      <w:bookmarkStart w:id="17" w:name="_Toc414520083"/>
+      <w:bookmarkStart w:id="18" w:name="_Toc430879238"/>
       <w:r>
         <w:t>gears</w:t>
       </w:r>
-      <w:bookmarkEnd w:id="17"/>
+      <w:bookmarkEnd w:id="18"/>
     </w:p>
     <w:p>
       <w:pPr>
@@ -11883,11 +12238,11 @@
       <w:pPr>
         <w:pStyle w:val="Heading3"/>
       </w:pPr>
-      <w:bookmarkStart w:id="18" w:name="_Toc414520084"/>
+      <w:bookmarkStart w:id="19" w:name="_Toc430879239"/>
       <w:r>
         <w:t>ranges</w:t>
       </w:r>
-      <w:bookmarkEnd w:id="18"/>
+      <w:bookmarkEnd w:id="19"/>
     </w:p>
     <w:p>
       <w:pPr>
@@ -12209,11 +12564,11 @@
       <w:pPr>
         <w:pStyle w:val="Heading3"/>
       </w:pPr>
-      <w:bookmarkStart w:id="19" w:name="_Toc414520085"/>
+      <w:bookmarkStart w:id="20" w:name="_Toc430879240"/>
       <w:r>
         <w:t>reverse</w:t>
       </w:r>
-      <w:bookmarkEnd w:id="19"/>
+      <w:bookmarkEnd w:id="20"/>
     </w:p>
     <w:p>
       <w:pPr>
@@ -12358,11 +12713,11 @@
       <w:pPr>
         <w:pStyle w:val="Heading3"/>
       </w:pPr>
-      <w:bookmarkStart w:id="20" w:name="_Toc414520086"/>
+      <w:bookmarkStart w:id="21" w:name="_Toc430879241"/>
       <w:r>
         <w:t>hydrostatic</w:t>
       </w:r>
-      <w:bookmarkEnd w:id="20"/>
+      <w:bookmarkEnd w:id="21"/>
     </w:p>
     <w:p>
       <w:pPr>
@@ -12439,11 +12794,11 @@
       <w:pPr>
         <w:pStyle w:val="Heading3"/>
       </w:pPr>
-      <w:bookmarkStart w:id="21" w:name="_Toc414520087"/>
+      <w:bookmarkStart w:id="22" w:name="_Toc430879242"/>
       <w:r>
         <w:t>realEngine</w:t>
       </w:r>
-      <w:bookmarkEnd w:id="21"/>
+      <w:bookmarkEnd w:id="22"/>
     </w:p>
     <w:p>
       <w:pPr>
@@ -12597,11 +12952,11 @@
       <w:pPr>
         <w:pStyle w:val="Heading3"/>
       </w:pPr>
-      <w:bookmarkStart w:id="22" w:name="_Toc414520088"/>
+      <w:bookmarkStart w:id="23" w:name="_Toc430879243"/>
       <w:r>
         <w:t>blowOffVentilSound</w:t>
       </w:r>
-      <w:bookmarkEnd w:id="22"/>
+      <w:bookmarkEnd w:id="23"/>
     </w:p>
     <w:p>
       <w:pPr>
@@ -12662,11 +13017,11 @@
       <w:pPr>
         <w:pStyle w:val="Heading1"/>
       </w:pPr>
-      <w:bookmarkStart w:id="23" w:name="_Toc414520089"/>
+      <w:bookmarkStart w:id="24" w:name="_Toc430879244"/>
       <w:r>
         <w:t>Für Modder</w:t>
       </w:r>
-      <w:bookmarkEnd w:id="23"/>
+      <w:bookmarkEnd w:id="24"/>
     </w:p>
     <w:p>
       <w:pPr>
@@ -12685,11 +13040,11 @@
       <w:pPr>
         <w:pStyle w:val="Heading2"/>
       </w:pPr>
-      <w:bookmarkStart w:id="24" w:name="_Toc414520090"/>
+      <w:bookmarkStart w:id="25" w:name="_Toc430879245"/>
       <w:r>
         <w:t>Option 1: Das Getriebe als separater Mod</w:t>
       </w:r>
-      <w:bookmarkEnd w:id="24"/>
+      <w:bookmarkEnd w:id="25"/>
     </w:p>
     <w:p>
       <w:pPr>
@@ -12720,13 +13075,13 @@
       <w:pPr>
         <w:pStyle w:val="Heading2"/>
       </w:pPr>
-      <w:bookmarkStart w:id="25" w:name="_Option_2:_Das"/>
-      <w:bookmarkStart w:id="26" w:name="_Toc414520091"/>
-      <w:bookmarkEnd w:id="25"/>
+      <w:bookmarkStart w:id="26" w:name="_Option_2:_Das"/>
+      <w:bookmarkStart w:id="27" w:name="_Toc430879246"/>
+      <w:bookmarkEnd w:id="26"/>
       <w:r>
         <w:t>Option 2: Das Getriebe als Spezialisierung im Mod</w:t>
       </w:r>
-      <w:bookmarkEnd w:id="26"/>
+      <w:bookmarkEnd w:id="27"/>
     </w:p>
     <w:p>
       <w:pPr>
@@ -13078,11 +13433,11 @@
       <w:pPr>
         <w:pStyle w:val="Heading2"/>
       </w:pPr>
-      <w:bookmarkStart w:id="27" w:name="_Toc414520092"/>
+      <w:bookmarkStart w:id="28" w:name="_Toc430879247"/>
       <w:r>
         <w:t>API-Methoden im GearboxAddon</w:t>
       </w:r>
-      <w:bookmarkEnd w:id="27"/>
+      <w:bookmarkEnd w:id="28"/>
     </w:p>
     <w:p>
       <w:pPr>
@@ -14955,14 +15310,14 @@
       <w:pPr>
         <w:pStyle w:val="Heading1"/>
       </w:pPr>
-      <w:bookmarkStart w:id="28" w:name="_Toc414520093"/>
+      <w:bookmarkStart w:id="29" w:name="_Toc430879248"/>
       <w:r>
         <w:t xml:space="preserve">Mehrere Konfiguration zum selben </w:t>
       </w:r>
       <w:r>
         <w:t>Mod</w:t>
       </w:r>
-      <w:bookmarkEnd w:id="28"/>
+      <w:bookmarkEnd w:id="29"/>
     </w:p>
     <w:p>
       <w:pPr>
@@ -15074,9 +15429,9 @@
           <w:lang w:val="de-DE"/>
         </w:rPr>
       </w:pPr>
-      <w:bookmarkStart w:id="29" w:name="_MutliPlayer"/>
-      <w:bookmarkStart w:id="30" w:name="_Toc414520094"/>
-      <w:bookmarkEnd w:id="29"/>
+      <w:bookmarkStart w:id="30" w:name="_MutliPlayer"/>
+      <w:bookmarkStart w:id="31" w:name="_Toc430879249"/>
+      <w:bookmarkEnd w:id="30"/>
       <w:r>
         <w:rPr>
           <w:lang w:val="de-DE"/>
@@ -15095,7 +15450,7 @@
         </w:rPr>
         <w:t>iPlayer</w:t>
       </w:r>
-      <w:bookmarkEnd w:id="30"/>
+      <w:bookmarkEnd w:id="31"/>
     </w:p>
     <w:p>
       <w:pPr>
@@ -15154,24 +15509,24 @@
           <w:lang w:val="de-DE"/>
         </w:rPr>
       </w:pPr>
-      <w:bookmarkStart w:id="31" w:name="_Toc414520095"/>
+      <w:bookmarkStart w:id="32" w:name="_Toc430879250"/>
       <w:r>
         <w:rPr>
           <w:lang w:val="de-DE"/>
         </w:rPr>
         <w:t>Änderungen und Korrekturen</w:t>
       </w:r>
-      <w:bookmarkEnd w:id="31"/>
+      <w:bookmarkEnd w:id="32"/>
     </w:p>
     <w:p>
       <w:pPr>
         <w:pStyle w:val="Heading2"/>
       </w:pPr>
-      <w:bookmarkStart w:id="32" w:name="_Toc414520096"/>
+      <w:bookmarkStart w:id="33" w:name="_Toc430879251"/>
       <w:r>
         <w:t>Version 1.1</w:t>
       </w:r>
-      <w:bookmarkEnd w:id="32"/>
+      <w:bookmarkEnd w:id="33"/>
     </w:p>
     <w:p>
       <w:pPr>
@@ -15267,11 +15622,11 @@
       <w:pPr>
         <w:pStyle w:val="Heading2"/>
       </w:pPr>
-      <w:bookmarkStart w:id="33" w:name="_Toc414520097"/>
+      <w:bookmarkStart w:id="34" w:name="_Toc430879252"/>
       <w:r>
         <w:t>Version 1.2</w:t>
       </w:r>
-      <w:bookmarkEnd w:id="33"/>
+      <w:bookmarkEnd w:id="34"/>
     </w:p>
     <w:p>
       <w:pPr>
@@ -15415,6 +15770,106 @@
           <w:lang w:val="de-DE"/>
         </w:rPr>
         <w:t>Tempomat Funktionen</w:t>
+      </w:r>
+    </w:p>
+    <w:p>
+      <w:pPr>
+        <w:pStyle w:val="Heading2"/>
+      </w:pPr>
+      <w:bookmarkStart w:id="35" w:name="_Toc430879253"/>
+      <w:r>
+        <w:t>Version 1.3</w:t>
+      </w:r>
+      <w:bookmarkEnd w:id="35"/>
+    </w:p>
+    <w:p>
+      <w:pPr>
+        <w:pStyle w:val="ListParagraph"/>
+        <w:numPr>
+          <w:ilvl w:val="0"/>
+          <w:numId w:val="45"/>
+        </w:numPr>
+        <w:rPr>
+          <w:lang w:val="de-DE"/>
+        </w:rPr>
+      </w:pPr>
+      <w:r>
+        <w:rPr>
+          <w:lang w:val="de-DE"/>
+        </w:rPr>
+        <w:t>Unterstützung von Mähdreschern und Feldhäckslern</w:t>
+      </w:r>
+    </w:p>
+    <w:p>
+      <w:pPr>
+        <w:pStyle w:val="ListParagraph"/>
+        <w:numPr>
+          <w:ilvl w:val="0"/>
+          <w:numId w:val="45"/>
+        </w:numPr>
+        <w:rPr>
+          <w:lang w:val="de-DE"/>
+        </w:rPr>
+      </w:pPr>
+      <w:r>
+        <w:rPr>
+          <w:lang w:val="de-DE"/>
+        </w:rPr>
+        <w:t>Bedienung der Kupplung mit nur einer Taste</w:t>
+      </w:r>
+    </w:p>
+    <w:p>
+      <w:pPr>
+        <w:pStyle w:val="ListParagraph"/>
+        <w:numPr>
+          <w:ilvl w:val="0"/>
+          <w:numId w:val="45"/>
+        </w:numPr>
+        <w:rPr>
+          <w:lang w:val="de-DE"/>
+        </w:rPr>
+      </w:pPr>
+      <w:r>
+        <w:rPr>
+          <w:lang w:val="de-DE"/>
+        </w:rPr>
+        <w:t>ECO-Modus</w:t>
+      </w:r>
+    </w:p>
+    <w:p>
+      <w:pPr>
+        <w:pStyle w:val="ListParagraph"/>
+        <w:numPr>
+          <w:ilvl w:val="0"/>
+          <w:numId w:val="45"/>
+        </w:numPr>
+        <w:rPr>
+          <w:lang w:val="de-DE"/>
+        </w:rPr>
+      </w:pPr>
+      <w:r>
+        <w:rPr>
+          <w:lang w:val="de-DE"/>
+        </w:rPr>
+        <w:t>Kraftstoffverbrauch abhängig von der geforderten Leistung und dem spezifischen Verbrauch zur Drehzahl (g/kWh)</w:t>
+      </w:r>
+    </w:p>
+    <w:p>
+      <w:pPr>
+        <w:pStyle w:val="ListParagraph"/>
+        <w:numPr>
+          <w:ilvl w:val="0"/>
+          <w:numId w:val="45"/>
+        </w:numPr>
+        <w:rPr>
+          <w:lang w:val="de-DE"/>
+        </w:rPr>
+      </w:pPr>
+      <w:r>
+        <w:rPr>
+          <w:lang w:val="de-DE"/>
+        </w:rPr>
+        <w:t>Ausblendung des Huds mit Ganganzeige</w:t>
       </w:r>
     </w:p>
     <w:sectPr>
@@ -18484,6 +18939,119 @@
     </w:lvl>
   </w:abstractNum>
   <w:abstractNum w:abstractNumId="27" w15:restartNumberingAfterBreak="0">
+    <w:nsid w:val="4E055D27"/>
+    <w:multiLevelType w:val="hybridMultilevel"/>
+    <w:tmpl w:val="C036784C"/>
+    <w:lvl w:ilvl="0" w:tplc="04090001">
+      <w:start w:val="1"/>
+      <w:numFmt w:val="bullet"/>
+      <w:lvlText w:val=""/>
+      <w:lvlJc w:val="left"/>
+      <w:pPr>
+        <w:ind w:left="720" w:hanging="360"/>
+      </w:pPr>
+      <w:rPr>
+        <w:rFonts w:ascii="Symbol" w:hAnsi="Symbol" w:hint="default"/>
+      </w:rPr>
+    </w:lvl>
+    <w:lvl w:ilvl="1" w:tplc="04090003" w:tentative="1">
+      <w:start w:val="1"/>
+      <w:numFmt w:val="bullet"/>
+      <w:lvlText w:val="o"/>
+      <w:lvlJc w:val="left"/>
+      <w:pPr>
+        <w:ind w:left="1440" w:hanging="360"/>
+      </w:pPr>
+      <w:rPr>
+        <w:rFonts w:ascii="Courier New" w:hAnsi="Courier New" w:cs="Courier New" w:hint="default"/>
+      </w:rPr>
+    </w:lvl>
+    <w:lvl w:ilvl="2" w:tplc="04090005" w:tentative="1">
+      <w:start w:val="1"/>
+      <w:numFmt w:val="bullet"/>
+      <w:lvlText w:val=""/>
+      <w:lvlJc w:val="left"/>
+      <w:pPr>
+        <w:ind w:left="2160" w:hanging="360"/>
+      </w:pPr>
+      <w:rPr>
+        <w:rFonts w:ascii="Wingdings" w:hAnsi="Wingdings" w:hint="default"/>
+      </w:rPr>
+    </w:lvl>
+    <w:lvl w:ilvl="3" w:tplc="04090001" w:tentative="1">
+      <w:start w:val="1"/>
+      <w:numFmt w:val="bullet"/>
+      <w:lvlText w:val=""/>
+      <w:lvlJc w:val="left"/>
+      <w:pPr>
+        <w:ind w:left="2880" w:hanging="360"/>
+      </w:pPr>
+      <w:rPr>
+        <w:rFonts w:ascii="Symbol" w:hAnsi="Symbol" w:hint="default"/>
+      </w:rPr>
+    </w:lvl>
+    <w:lvl w:ilvl="4" w:tplc="04090003" w:tentative="1">
+      <w:start w:val="1"/>
+      <w:numFmt w:val="bullet"/>
+      <w:lvlText w:val="o"/>
+      <w:lvlJc w:val="left"/>
+      <w:pPr>
+        <w:ind w:left="3600" w:hanging="360"/>
+      </w:pPr>
+      <w:rPr>
+        <w:rFonts w:ascii="Courier New" w:hAnsi="Courier New" w:cs="Courier New" w:hint="default"/>
+      </w:rPr>
+    </w:lvl>
+    <w:lvl w:ilvl="5" w:tplc="04090005" w:tentative="1">
+      <w:start w:val="1"/>
+      <w:numFmt w:val="bullet"/>
+      <w:lvlText w:val=""/>
+      <w:lvlJc w:val="left"/>
+      <w:pPr>
+        <w:ind w:left="4320" w:hanging="360"/>
+      </w:pPr>
+      <w:rPr>
+        <w:rFonts w:ascii="Wingdings" w:hAnsi="Wingdings" w:hint="default"/>
+      </w:rPr>
+    </w:lvl>
+    <w:lvl w:ilvl="6" w:tplc="04090001" w:tentative="1">
+      <w:start w:val="1"/>
+      <w:numFmt w:val="bullet"/>
+      <w:lvlText w:val=""/>
+      <w:lvlJc w:val="left"/>
+      <w:pPr>
+        <w:ind w:left="5040" w:hanging="360"/>
+      </w:pPr>
+      <w:rPr>
+        <w:rFonts w:ascii="Symbol" w:hAnsi="Symbol" w:hint="default"/>
+      </w:rPr>
+    </w:lvl>
+    <w:lvl w:ilvl="7" w:tplc="04090003" w:tentative="1">
+      <w:start w:val="1"/>
+      <w:numFmt w:val="bullet"/>
+      <w:lvlText w:val="o"/>
+      <w:lvlJc w:val="left"/>
+      <w:pPr>
+        <w:ind w:left="5760" w:hanging="360"/>
+      </w:pPr>
+      <w:rPr>
+        <w:rFonts w:ascii="Courier New" w:hAnsi="Courier New" w:cs="Courier New" w:hint="default"/>
+      </w:rPr>
+    </w:lvl>
+    <w:lvl w:ilvl="8" w:tplc="04090005" w:tentative="1">
+      <w:start w:val="1"/>
+      <w:numFmt w:val="bullet"/>
+      <w:lvlText w:val=""/>
+      <w:lvlJc w:val="left"/>
+      <w:pPr>
+        <w:ind w:left="6480" w:hanging="360"/>
+      </w:pPr>
+      <w:rPr>
+        <w:rFonts w:ascii="Wingdings" w:hAnsi="Wingdings" w:hint="default"/>
+      </w:rPr>
+    </w:lvl>
+  </w:abstractNum>
+  <w:abstractNum w:abstractNumId="28" w15:restartNumberingAfterBreak="0">
     <w:nsid w:val="51365584"/>
     <w:multiLevelType w:val="hybridMultilevel"/>
     <w:tmpl w:val="DCD6A5B2"/>
@@ -18596,7 +19164,7 @@
       </w:rPr>
     </w:lvl>
   </w:abstractNum>
-  <w:abstractNum w:abstractNumId="28" w15:restartNumberingAfterBreak="0">
+  <w:abstractNum w:abstractNumId="29" w15:restartNumberingAfterBreak="0">
     <w:nsid w:val="531923F5"/>
     <w:multiLevelType w:val="hybridMultilevel"/>
     <w:tmpl w:val="399ED9C4"/>
@@ -18709,7 +19277,7 @@
       </w:rPr>
     </w:lvl>
   </w:abstractNum>
-  <w:abstractNum w:abstractNumId="29" w15:restartNumberingAfterBreak="0">
+  <w:abstractNum w:abstractNumId="30" w15:restartNumberingAfterBreak="0">
     <w:nsid w:val="53192E35"/>
     <w:multiLevelType w:val="multilevel"/>
     <w:tmpl w:val="B4A48F4A"/>
@@ -18858,7 +19426,7 @@
       </w:rPr>
     </w:lvl>
   </w:abstractNum>
-  <w:abstractNum w:abstractNumId="30" w15:restartNumberingAfterBreak="0">
+  <w:abstractNum w:abstractNumId="31" w15:restartNumberingAfterBreak="0">
     <w:nsid w:val="53787699"/>
     <w:multiLevelType w:val="hybridMultilevel"/>
     <w:tmpl w:val="590C8414"/>
@@ -18971,7 +19539,7 @@
       </w:rPr>
     </w:lvl>
   </w:abstractNum>
-  <w:abstractNum w:abstractNumId="31" w15:restartNumberingAfterBreak="0">
+  <w:abstractNum w:abstractNumId="32" w15:restartNumberingAfterBreak="0">
     <w:nsid w:val="57077FF0"/>
     <w:multiLevelType w:val="hybridMultilevel"/>
     <w:tmpl w:val="AD36A51C"/>
@@ -19084,7 +19652,7 @@
       </w:rPr>
     </w:lvl>
   </w:abstractNum>
-  <w:abstractNum w:abstractNumId="32" w15:restartNumberingAfterBreak="0">
+  <w:abstractNum w:abstractNumId="33" w15:restartNumberingAfterBreak="0">
     <w:nsid w:val="5A164DCA"/>
     <w:multiLevelType w:val="hybridMultilevel"/>
     <w:tmpl w:val="F14A5440"/>
@@ -19197,7 +19765,7 @@
       </w:rPr>
     </w:lvl>
   </w:abstractNum>
-  <w:abstractNum w:abstractNumId="33" w15:restartNumberingAfterBreak="0">
+  <w:abstractNum w:abstractNumId="34" w15:restartNumberingAfterBreak="0">
     <w:nsid w:val="5DCC1358"/>
     <w:multiLevelType w:val="hybridMultilevel"/>
     <w:tmpl w:val="A212F6E8"/>
@@ -19310,7 +19878,7 @@
       </w:rPr>
     </w:lvl>
   </w:abstractNum>
-  <w:abstractNum w:abstractNumId="34" w15:restartNumberingAfterBreak="0">
+  <w:abstractNum w:abstractNumId="35" w15:restartNumberingAfterBreak="0">
     <w:nsid w:val="5F841A7E"/>
     <w:multiLevelType w:val="hybridMultilevel"/>
     <w:tmpl w:val="960CC2B6"/>
@@ -19423,7 +19991,7 @@
       </w:rPr>
     </w:lvl>
   </w:abstractNum>
-  <w:abstractNum w:abstractNumId="35" w15:restartNumberingAfterBreak="0">
+  <w:abstractNum w:abstractNumId="36" w15:restartNumberingAfterBreak="0">
     <w:nsid w:val="5FE340AB"/>
     <w:multiLevelType w:val="hybridMultilevel"/>
     <w:tmpl w:val="69544392"/>
@@ -19536,7 +20104,7 @@
       </w:rPr>
     </w:lvl>
   </w:abstractNum>
-  <w:abstractNum w:abstractNumId="36" w15:restartNumberingAfterBreak="0">
+  <w:abstractNum w:abstractNumId="37" w15:restartNumberingAfterBreak="0">
     <w:nsid w:val="63DA6A2C"/>
     <w:multiLevelType w:val="hybridMultilevel"/>
     <w:tmpl w:val="D910FC70"/>
@@ -19649,7 +20217,7 @@
       </w:rPr>
     </w:lvl>
   </w:abstractNum>
-  <w:abstractNum w:abstractNumId="37" w15:restartNumberingAfterBreak="0">
+  <w:abstractNum w:abstractNumId="38" w15:restartNumberingAfterBreak="0">
     <w:nsid w:val="64B94F7C"/>
     <w:multiLevelType w:val="hybridMultilevel"/>
     <w:tmpl w:val="A3406A2A"/>
@@ -19738,7 +20306,7 @@
       </w:pPr>
     </w:lvl>
   </w:abstractNum>
-  <w:abstractNum w:abstractNumId="38" w15:restartNumberingAfterBreak="0">
+  <w:abstractNum w:abstractNumId="39" w15:restartNumberingAfterBreak="0">
     <w:nsid w:val="65570CAA"/>
     <w:multiLevelType w:val="hybridMultilevel"/>
     <w:tmpl w:val="617667CA"/>
@@ -19851,7 +20419,7 @@
       </w:rPr>
     </w:lvl>
   </w:abstractNum>
-  <w:abstractNum w:abstractNumId="39" w15:restartNumberingAfterBreak="0">
+  <w:abstractNum w:abstractNumId="40" w15:restartNumberingAfterBreak="0">
     <w:nsid w:val="71116F73"/>
     <w:multiLevelType w:val="multilevel"/>
     <w:tmpl w:val="9E78F6DA"/>
@@ -20000,7 +20568,7 @@
       </w:rPr>
     </w:lvl>
   </w:abstractNum>
-  <w:abstractNum w:abstractNumId="40" w15:restartNumberingAfterBreak="0">
+  <w:abstractNum w:abstractNumId="41" w15:restartNumberingAfterBreak="0">
     <w:nsid w:val="73682547"/>
     <w:multiLevelType w:val="hybridMultilevel"/>
     <w:tmpl w:val="D6983E90"/>
@@ -20113,7 +20681,7 @@
       </w:rPr>
     </w:lvl>
   </w:abstractNum>
-  <w:abstractNum w:abstractNumId="41" w15:restartNumberingAfterBreak="0">
+  <w:abstractNum w:abstractNumId="42" w15:restartNumberingAfterBreak="0">
     <w:nsid w:val="78106116"/>
     <w:multiLevelType w:val="hybridMultilevel"/>
     <w:tmpl w:val="B2749240"/>
@@ -20226,7 +20794,7 @@
       </w:rPr>
     </w:lvl>
   </w:abstractNum>
-  <w:abstractNum w:abstractNumId="42" w15:restartNumberingAfterBreak="0">
+  <w:abstractNum w:abstractNumId="43" w15:restartNumberingAfterBreak="0">
     <w:nsid w:val="7A9E49BD"/>
     <w:multiLevelType w:val="hybridMultilevel"/>
     <w:tmpl w:val="1EFE693E"/>
@@ -20339,7 +20907,7 @@
       </w:rPr>
     </w:lvl>
   </w:abstractNum>
-  <w:abstractNum w:abstractNumId="43" w15:restartNumberingAfterBreak="0">
+  <w:abstractNum w:abstractNumId="44" w15:restartNumberingAfterBreak="0">
     <w:nsid w:val="7D9D334C"/>
     <w:multiLevelType w:val="hybridMultilevel"/>
     <w:tmpl w:val="505C68D6"/>
@@ -20453,10 +21021,10 @@
     </w:lvl>
   </w:abstractNum>
   <w:num w:numId="1">
-    <w:abstractNumId w:val="39"/>
+    <w:abstractNumId w:val="40"/>
   </w:num>
   <w:num w:numId="2">
-    <w:abstractNumId w:val="29"/>
+    <w:abstractNumId w:val="30"/>
   </w:num>
   <w:num w:numId="3">
     <w:abstractNumId w:val="21"/>
@@ -20465,13 +21033,13 @@
     <w:abstractNumId w:val="1"/>
   </w:num>
   <w:num w:numId="5">
-    <w:abstractNumId w:val="37"/>
+    <w:abstractNumId w:val="38"/>
   </w:num>
   <w:num w:numId="6">
     <w:abstractNumId w:val="22"/>
   </w:num>
   <w:num w:numId="7">
-    <w:abstractNumId w:val="35"/>
+    <w:abstractNumId w:val="36"/>
   </w:num>
   <w:num w:numId="8">
     <w:abstractNumId w:val="17"/>
@@ -20489,7 +21057,7 @@
     <w:abstractNumId w:val="12"/>
   </w:num>
   <w:num w:numId="13">
-    <w:abstractNumId w:val="32"/>
+    <w:abstractNumId w:val="33"/>
   </w:num>
   <w:num w:numId="14">
     <w:abstractNumId w:val="19"/>
@@ -20504,16 +21072,16 @@
     <w:abstractNumId w:val="4"/>
   </w:num>
   <w:num w:numId="18">
-    <w:abstractNumId w:val="40"/>
+    <w:abstractNumId w:val="41"/>
   </w:num>
   <w:num w:numId="19">
-    <w:abstractNumId w:val="38"/>
+    <w:abstractNumId w:val="39"/>
   </w:num>
   <w:num w:numId="20">
     <w:abstractNumId w:val="6"/>
   </w:num>
   <w:num w:numId="21">
-    <w:abstractNumId w:val="34"/>
+    <w:abstractNumId w:val="35"/>
   </w:num>
   <w:num w:numId="22">
     <w:abstractNumId w:val="2"/>
@@ -20522,19 +21090,19 @@
     <w:abstractNumId w:val="25"/>
   </w:num>
   <w:num w:numId="24">
-    <w:abstractNumId w:val="30"/>
+    <w:abstractNumId w:val="31"/>
   </w:num>
   <w:num w:numId="25">
-    <w:abstractNumId w:val="28"/>
+    <w:abstractNumId w:val="29"/>
   </w:num>
   <w:num w:numId="26">
     <w:abstractNumId w:val="23"/>
   </w:num>
   <w:num w:numId="27">
-    <w:abstractNumId w:val="36"/>
+    <w:abstractNumId w:val="37"/>
   </w:num>
   <w:num w:numId="28">
-    <w:abstractNumId w:val="33"/>
+    <w:abstractNumId w:val="34"/>
   </w:num>
   <w:num w:numId="29">
     <w:abstractNumId w:val="18"/>
@@ -20543,7 +21111,7 @@
     <w:abstractNumId w:val="5"/>
   </w:num>
   <w:num w:numId="31">
-    <w:abstractNumId w:val="27"/>
+    <w:abstractNumId w:val="28"/>
   </w:num>
   <w:num w:numId="32">
     <w:abstractNumId w:val="11"/>
@@ -20552,13 +21120,13 @@
     <w:abstractNumId w:val="15"/>
   </w:num>
   <w:num w:numId="34">
-    <w:abstractNumId w:val="31"/>
+    <w:abstractNumId w:val="32"/>
   </w:num>
   <w:num w:numId="35">
     <w:abstractNumId w:val="9"/>
   </w:num>
   <w:num w:numId="36">
-    <w:abstractNumId w:val="42"/>
+    <w:abstractNumId w:val="43"/>
   </w:num>
   <w:num w:numId="37">
     <w:abstractNumId w:val="13"/>
@@ -20567,7 +21135,7 @@
     <w:abstractNumId w:val="14"/>
   </w:num>
   <w:num w:numId="39">
-    <w:abstractNumId w:val="41"/>
+    <w:abstractNumId w:val="42"/>
   </w:num>
   <w:num w:numId="40">
     <w:abstractNumId w:val="26"/>
@@ -20579,10 +21147,13 @@
     <w:abstractNumId w:val="16"/>
   </w:num>
   <w:num w:numId="43">
-    <w:abstractNumId w:val="43"/>
+    <w:abstractNumId w:val="44"/>
   </w:num>
   <w:num w:numId="44">
     <w:abstractNumId w:val="20"/>
+  </w:num>
+  <w:num w:numId="45">
+    <w:abstractNumId w:val="27"/>
   </w:num>
 </w:numbering>
 </file>
@@ -21071,7 +21642,6 @@
   <w:style w:type="character" w:default="1" w:styleId="DefaultParagraphFont">
     <w:name w:val="Default Paragraph Font"/>
     <w:uiPriority w:val="1"/>
-    <w:semiHidden/>
     <w:unhideWhenUsed/>
   </w:style>
   <w:style w:type="table" w:default="1" w:styleId="TableNormal">
@@ -21213,24 +21783,24 @@
   </w:style>
   <w:style w:type="paragraph" w:styleId="TOC1">
     <w:name w:val="toc 1"/>
-    <w:basedOn w:val="Normal"/>
-    <w:next w:val="Normal"/>
+    <w:basedOn w:val="TOCItem"/>
+    <w:next w:val="TOCItem"/>
     <w:autoRedefine/>
     <w:uiPriority w:val="39"/>
     <w:unhideWhenUsed/>
-    <w:rsid w:val="004B3D29"/>
+    <w:rsid w:val="00495D11"/>
     <w:pPr>
       <w:spacing w:after="100"/>
     </w:pPr>
   </w:style>
   <w:style w:type="paragraph" w:styleId="TOC2">
     <w:name w:val="toc 2"/>
-    <w:basedOn w:val="Normal"/>
+    <w:basedOn w:val="TOCItem"/>
     <w:next w:val="Normal"/>
     <w:autoRedefine/>
     <w:uiPriority w:val="39"/>
     <w:unhideWhenUsed/>
-    <w:rsid w:val="004B3D29"/>
+    <w:rsid w:val="00495D11"/>
     <w:pPr>
       <w:spacing w:after="100"/>
       <w:ind w:left="220"/>
@@ -21238,7 +21808,7 @@
   </w:style>
   <w:style w:type="paragraph" w:styleId="TOC3">
     <w:name w:val="toc 3"/>
-    <w:basedOn w:val="Normal"/>
+    <w:basedOn w:val="TOCItem"/>
     <w:next w:val="Normal"/>
     <w:autoRedefine/>
     <w:uiPriority w:val="39"/>
@@ -21362,6 +21932,30 @@
         <w:numId w:val="41"/>
       </w:numPr>
       <w:contextualSpacing/>
+    </w:pPr>
+  </w:style>
+  <w:style w:type="paragraph" w:customStyle="1" w:styleId="TOCItem">
+    <w:name w:val="TOC Item"/>
+    <w:basedOn w:val="Normal"/>
+    <w:qFormat/>
+    <w:rsid w:val="00495D11"/>
+    <w:rPr>
+      <w:sz w:val="16"/>
+      <w:lang w:val="de-DE"/>
+    </w:rPr>
+  </w:style>
+  <w:style w:type="paragraph" w:styleId="TOC4">
+    <w:name w:val="toc 4"/>
+    <w:basedOn w:val="TOCItem"/>
+    <w:next w:val="Normal"/>
+    <w:autoRedefine/>
+    <w:uiPriority w:val="39"/>
+    <w:semiHidden/>
+    <w:unhideWhenUsed/>
+    <w:rsid w:val="00495D11"/>
+    <w:pPr>
+      <w:spacing w:after="100"/>
+      <w:ind w:left="660"/>
     </w:pPr>
   </w:style>
 </w:styles>
@@ -21633,7 +22227,7 @@
 </file>
 
 <file path=customXml/itemProps1.xml><?xml version="1.0" encoding="utf-8"?>
-<ds:datastoreItem xmlns:ds="http://schemas.openxmlformats.org/officeDocument/2006/customXml" ds:itemID="{79F64D3F-07B2-4853-99B6-33D4B2ACC9CC}">
+<ds:datastoreItem xmlns:ds="http://schemas.openxmlformats.org/officeDocument/2006/customXml" ds:itemID="{D0ECD9E3-EA05-40E8-A737-2E133DBC2B9D}">
   <ds:schemaRefs>
     <ds:schemaRef ds:uri="http://schemas.openxmlformats.org/officeDocument/2006/bibliography"/>
   </ds:schemaRefs>

</xml_diff>